<commit_message>
Update hàm giải dùng DPLL và báo cáo
</commit_message>
<xml_diff>
--- a/Report.docx
+++ b/Report.docx
@@ -340,13 +340,13 @@
         <w:tblLook w:val="04A0" w:firstRow="1" w:lastRow="0" w:firstColumn="1" w:lastColumn="0" w:noHBand="0" w:noVBand="1"/>
       </w:tblPr>
       <w:tblGrid>
-        <w:gridCol w:w="2693"/>
-        <w:gridCol w:w="4820"/>
+        <w:gridCol w:w="2977"/>
+        <w:gridCol w:w="4536"/>
       </w:tblGrid>
       <w:tr>
         <w:tc>
           <w:tcPr>
-            <w:tcW w:w="2693" w:type="dxa"/>
+            <w:tcW w:w="2977" w:type="dxa"/>
             <w:shd w:val="clear" w:color="auto" w:fill="45B0E1" w:themeFill="accent1" w:themeFillTint="99"/>
           </w:tcPr>
           <w:p>
@@ -375,7 +375,7 @@
         </w:tc>
         <w:tc>
           <w:tcPr>
-            <w:tcW w:w="4820" w:type="dxa"/>
+            <w:tcW w:w="4536" w:type="dxa"/>
             <w:shd w:val="clear" w:color="auto" w:fill="45B0E1" w:themeFill="accent1" w:themeFillTint="99"/>
           </w:tcPr>
           <w:p>
@@ -406,7 +406,7 @@
       <w:tr>
         <w:tc>
           <w:tcPr>
-            <w:tcW w:w="2693" w:type="dxa"/>
+            <w:tcW w:w="2977" w:type="dxa"/>
           </w:tcPr>
           <w:p>
             <w:pPr>
@@ -434,7 +434,7 @@
         </w:tc>
         <w:tc>
           <w:tcPr>
-            <w:tcW w:w="4820" w:type="dxa"/>
+            <w:tcW w:w="4536" w:type="dxa"/>
           </w:tcPr>
           <w:p>
             <w:pPr>
@@ -464,7 +464,7 @@
       <w:tr>
         <w:tc>
           <w:tcPr>
-            <w:tcW w:w="2693" w:type="dxa"/>
+            <w:tcW w:w="2977" w:type="dxa"/>
           </w:tcPr>
           <w:p>
             <w:pPr>
@@ -492,7 +492,7 @@
         </w:tc>
         <w:tc>
           <w:tcPr>
-            <w:tcW w:w="4820" w:type="dxa"/>
+            <w:tcW w:w="4536" w:type="dxa"/>
           </w:tcPr>
           <w:p>
             <w:pPr>
@@ -522,7 +522,7 @@
       <w:tr>
         <w:tc>
           <w:tcPr>
-            <w:tcW w:w="2693" w:type="dxa"/>
+            <w:tcW w:w="2977" w:type="dxa"/>
           </w:tcPr>
           <w:p>
             <w:pPr>
@@ -550,7 +550,7 @@
         </w:tc>
         <w:tc>
           <w:tcPr>
-            <w:tcW w:w="4820" w:type="dxa"/>
+            <w:tcW w:w="4536" w:type="dxa"/>
           </w:tcPr>
           <w:p>
             <w:pPr>
@@ -580,7 +580,7 @@
       <w:tr>
         <w:tc>
           <w:tcPr>
-            <w:tcW w:w="2693" w:type="dxa"/>
+            <w:tcW w:w="2977" w:type="dxa"/>
           </w:tcPr>
           <w:p>
             <w:pPr>
@@ -608,7 +608,7 @@
         </w:tc>
         <w:tc>
           <w:tcPr>
-            <w:tcW w:w="4820" w:type="dxa"/>
+            <w:tcW w:w="4536" w:type="dxa"/>
           </w:tcPr>
           <w:p>
             <w:pPr>
@@ -1163,7 +1163,7 @@
         <w:pStyle w:val="ListParagraph"/>
         <w:numPr>
           <w:ilvl w:val="0"/>
-          <w:numId w:val="13"/>
+          <w:numId w:val="17"/>
         </w:numPr>
         <w:spacing w:line="240" w:lineRule="auto"/>
         <w:rPr>
@@ -1178,7 +1178,983 @@
           <w:sz w:val="28"/>
           <w:szCs w:val="28"/>
         </w:rPr>
-        <w:t>Thuật toán Brute-force:</w:t>
+        <w:t>Sử dụng thuật giải DPLL để tìm bộ nghiệm thỏa yêu cầu để bài:</w:t>
+      </w:r>
+    </w:p>
+    <w:p>
+      <w:pPr>
+        <w:pStyle w:val="ListParagraph"/>
+        <w:spacing w:line="240" w:lineRule="auto"/>
+        <w:ind w:left="1800"/>
+        <w:rPr>
+          <w:rFonts w:ascii="Times New Roman" w:hAnsi="Times New Roman" w:cs="Times New Roman"/>
+          <w:sz w:val="28"/>
+          <w:szCs w:val="28"/>
+        </w:rPr>
+      </w:pPr>
+    </w:p>
+    <w:tbl>
+      <w:tblPr>
+        <w:tblStyle w:val="TableGrid"/>
+        <w:tblW w:w="0" w:type="auto"/>
+        <w:tblInd w:w="988" w:type="dxa"/>
+        <w:tblBorders>
+          <w:top w:val="none" w:sz="0" w:space="0" w:color="auto"/>
+          <w:left w:val="none" w:sz="0" w:space="0" w:color="auto"/>
+          <w:bottom w:val="none" w:sz="0" w:space="0" w:color="auto"/>
+          <w:right w:val="none" w:sz="0" w:space="0" w:color="auto"/>
+          <w:insideH w:val="none" w:sz="0" w:space="0" w:color="auto"/>
+          <w:insideV w:val="none" w:sz="0" w:space="0" w:color="auto"/>
+        </w:tblBorders>
+        <w:tblLook w:val="04A0" w:firstRow="1" w:lastRow="0" w:firstColumn="1" w:lastColumn="0" w:noHBand="0" w:noVBand="1"/>
+      </w:tblPr>
+      <w:tblGrid>
+        <w:gridCol w:w="8372"/>
+      </w:tblGrid>
+      <w:tr>
+        <w:tc>
+          <w:tcPr>
+            <w:tcW w:w="8362" w:type="dxa"/>
+          </w:tcPr>
+          <w:p>
+            <w:pPr>
+              <w:pStyle w:val="ListParagraph"/>
+              <w:spacing w:line="240" w:lineRule="auto"/>
+              <w:ind w:left="0"/>
+              <w:rPr>
+                <w:rFonts w:ascii="Times New Roman" w:hAnsi="Times New Roman" w:cs="Times New Roman"/>
+                <w:sz w:val="28"/>
+                <w:szCs w:val="28"/>
+              </w:rPr>
+            </w:pPr>
+            <w:r>
+              <w:rPr>
+                <w:rFonts w:ascii="Times New Roman" w:hAnsi="Times New Roman" w:cs="Times New Roman"/>
+                <w:noProof/>
+                <w:sz w:val="28"/>
+                <w:szCs w:val="28"/>
+              </w:rPr>
+              <w:drawing>
+                <wp:inline distT="0" distB="0" distL="0" distR="0" wp14:anchorId="2AD09A54" wp14:editId="0BF1D09F">
+                  <wp:extent cx="5188540" cy="3165231"/>
+                  <wp:effectExtent l="0" t="0" r="0" b="0"/>
+                  <wp:docPr id="1073272496" name="Picture 1"/>
+                  <wp:cNvGraphicFramePr>
+                    <a:graphicFrameLocks xmlns:a="http://schemas.openxmlformats.org/drawingml/2006/main" noChangeAspect="1"/>
+                  </wp:cNvGraphicFramePr>
+                  <a:graphic xmlns:a="http://schemas.openxmlformats.org/drawingml/2006/main">
+                    <a:graphicData uri="http://schemas.openxmlformats.org/drawingml/2006/picture">
+                      <pic:pic xmlns:pic="http://schemas.openxmlformats.org/drawingml/2006/picture">
+                        <pic:nvPicPr>
+                          <pic:cNvPr id="1073272496" name=""/>
+                          <pic:cNvPicPr/>
+                        </pic:nvPicPr>
+                        <pic:blipFill>
+                          <a:blip r:embed="rId9"/>
+                          <a:stretch>
+                            <a:fillRect/>
+                          </a:stretch>
+                        </pic:blipFill>
+                        <pic:spPr>
+                          <a:xfrm>
+                            <a:off x="0" y="0"/>
+                            <a:ext cx="5204251" cy="3174815"/>
+                          </a:xfrm>
+                          <a:prstGeom prst="rect">
+                            <a:avLst/>
+                          </a:prstGeom>
+                        </pic:spPr>
+                      </pic:pic>
+                    </a:graphicData>
+                  </a:graphic>
+                </wp:inline>
+              </w:drawing>
+            </w:r>
+          </w:p>
+        </w:tc>
+      </w:tr>
+    </w:tbl>
+    <w:p>
+      <w:pPr>
+        <w:pStyle w:val="ListParagraph"/>
+        <w:numPr>
+          <w:ilvl w:val="0"/>
+          <w:numId w:val="18"/>
+        </w:numPr>
+        <w:spacing w:line="240" w:lineRule="auto"/>
+        <w:rPr>
+          <w:rFonts w:ascii="Times New Roman" w:hAnsi="Times New Roman" w:cs="Times New Roman"/>
+          <w:sz w:val="28"/>
+          <w:szCs w:val="28"/>
+        </w:rPr>
+      </w:pPr>
+      <w:r>
+        <w:rPr>
+          <w:rFonts w:ascii="Times New Roman" w:hAnsi="Times New Roman" w:cs="Times New Roman"/>
+          <w:sz w:val="28"/>
+          <w:szCs w:val="28"/>
+        </w:rPr>
+        <w:t>Input/Output:</w:t>
+      </w:r>
+    </w:p>
+    <w:p>
+      <w:pPr>
+        <w:pStyle w:val="ListParagraph"/>
+        <w:numPr>
+          <w:ilvl w:val="0"/>
+          <w:numId w:val="17"/>
+        </w:numPr>
+        <w:spacing w:line="240" w:lineRule="auto"/>
+        <w:rPr>
+          <w:rFonts w:ascii="Times New Roman" w:hAnsi="Times New Roman" w:cs="Times New Roman"/>
+          <w:sz w:val="28"/>
+          <w:szCs w:val="28"/>
+        </w:rPr>
+      </w:pPr>
+      <w:r>
+        <w:rPr>
+          <w:rFonts w:ascii="Times New Roman" w:hAnsi="Times New Roman" w:cs="Times New Roman"/>
+          <w:sz w:val="28"/>
+          <w:szCs w:val="28"/>
+        </w:rPr>
+        <w:t xml:space="preserve">Input: </w:t>
+      </w:r>
+    </w:p>
+    <w:p>
+      <w:pPr>
+        <w:pStyle w:val="ListParagraph"/>
+        <w:numPr>
+          <w:ilvl w:val="1"/>
+          <w:numId w:val="17"/>
+        </w:numPr>
+        <w:spacing w:line="240" w:lineRule="auto"/>
+        <w:rPr>
+          <w:rFonts w:ascii="Times New Roman" w:hAnsi="Times New Roman" w:cs="Times New Roman"/>
+          <w:sz w:val="28"/>
+          <w:szCs w:val="28"/>
+        </w:rPr>
+      </w:pPr>
+      <w:r>
+        <w:rPr>
+          <w:rFonts w:ascii="Times New Roman" w:hAnsi="Times New Roman" w:cs="Times New Roman"/>
+          <w:sz w:val="28"/>
+          <w:szCs w:val="28"/>
+        </w:rPr>
+        <w:t>cnfs: Danh sách các biểu thức logic đã chuyển về dạng CNF lấy được từ các hàm ở trên</w:t>
+      </w:r>
+      <w:r>
+        <w:rPr>
+          <w:rFonts w:ascii="Times New Roman" w:hAnsi="Times New Roman" w:cs="Times New Roman"/>
+          <w:sz w:val="28"/>
+          <w:szCs w:val="28"/>
+        </w:rPr>
+        <w:t>.</w:t>
+      </w:r>
+    </w:p>
+    <w:p>
+      <w:pPr>
+        <w:pStyle w:val="ListParagraph"/>
+        <w:numPr>
+          <w:ilvl w:val="1"/>
+          <w:numId w:val="17"/>
+        </w:numPr>
+        <w:spacing w:line="240" w:lineRule="auto"/>
+        <w:rPr>
+          <w:rFonts w:ascii="Times New Roman" w:hAnsi="Times New Roman" w:cs="Times New Roman"/>
+          <w:sz w:val="28"/>
+          <w:szCs w:val="28"/>
+        </w:rPr>
+      </w:pPr>
+      <w:r>
+        <w:rPr>
+          <w:rFonts w:ascii="Times New Roman" w:hAnsi="Times New Roman" w:cs="Times New Roman"/>
+          <w:sz w:val="28"/>
+          <w:szCs w:val="28"/>
+        </w:rPr>
+        <w:t>puzzle: Danh sách đọc được từ file</w:t>
+      </w:r>
+      <w:r>
+        <w:rPr>
+          <w:rFonts w:ascii="Times New Roman" w:hAnsi="Times New Roman" w:cs="Times New Roman"/>
+          <w:sz w:val="28"/>
+          <w:szCs w:val="28"/>
+        </w:rPr>
+        <w:t xml:space="preserve"> gồm các Trap và Gem chưa được điền.</w:t>
+      </w:r>
+    </w:p>
+    <w:p>
+      <w:pPr>
+        <w:pStyle w:val="ListParagraph"/>
+        <w:numPr>
+          <w:ilvl w:val="0"/>
+          <w:numId w:val="17"/>
+        </w:numPr>
+        <w:spacing w:line="240" w:lineRule="auto"/>
+        <w:rPr>
+          <w:rFonts w:ascii="Times New Roman" w:hAnsi="Times New Roman" w:cs="Times New Roman"/>
+          <w:sz w:val="28"/>
+          <w:szCs w:val="28"/>
+        </w:rPr>
+      </w:pPr>
+      <w:r>
+        <w:rPr>
+          <w:rFonts w:ascii="Times New Roman" w:hAnsi="Times New Roman" w:cs="Times New Roman"/>
+          <w:sz w:val="28"/>
+          <w:szCs w:val="28"/>
+        </w:rPr>
+        <w:t>Output:</w:t>
+      </w:r>
+      <w:r>
+        <w:rPr>
+          <w:rFonts w:ascii="Times New Roman" w:hAnsi="Times New Roman" w:cs="Times New Roman"/>
+          <w:sz w:val="28"/>
+          <w:szCs w:val="28"/>
+        </w:rPr>
+        <w:t xml:space="preserve"> Trả về 1 trong 2 ý sau</w:t>
+      </w:r>
+    </w:p>
+    <w:p>
+      <w:pPr>
+        <w:pStyle w:val="ListParagraph"/>
+        <w:numPr>
+          <w:ilvl w:val="1"/>
+          <w:numId w:val="17"/>
+        </w:numPr>
+        <w:spacing w:line="240" w:lineRule="auto"/>
+        <w:rPr>
+          <w:rFonts w:ascii="Times New Roman" w:hAnsi="Times New Roman" w:cs="Times New Roman"/>
+          <w:sz w:val="28"/>
+          <w:szCs w:val="28"/>
+        </w:rPr>
+      </w:pPr>
+      <w:r>
+        <w:rPr>
+          <w:rFonts w:ascii="Times New Roman" w:hAnsi="Times New Roman" w:cs="Times New Roman"/>
+          <w:sz w:val="28"/>
+          <w:szCs w:val="28"/>
+        </w:rPr>
+        <w:lastRenderedPageBreak/>
+        <w:t>True</w:t>
+      </w:r>
+      <w:r>
+        <w:rPr>
+          <w:rFonts w:ascii="Times New Roman" w:hAnsi="Times New Roman" w:cs="Times New Roman"/>
+          <w:sz w:val="28"/>
+          <w:szCs w:val="28"/>
+        </w:rPr>
+        <w:t xml:space="preserve"> và</w:t>
+      </w:r>
+      <w:r>
+        <w:rPr>
+          <w:rFonts w:ascii="Times New Roman" w:hAnsi="Times New Roman" w:cs="Times New Roman"/>
+          <w:sz w:val="28"/>
+          <w:szCs w:val="28"/>
+        </w:rPr>
+        <w:t xml:space="preserve"> danh</w:t>
+      </w:r>
+      <w:r>
+        <w:rPr>
+          <w:rFonts w:ascii="Times New Roman" w:hAnsi="Times New Roman" w:cs="Times New Roman"/>
+          <w:sz w:val="28"/>
+          <w:szCs w:val="28"/>
+        </w:rPr>
+        <w:t xml:space="preserve"> sách là puzzle đã được điền thành công Trap và Gem.</w:t>
+      </w:r>
+    </w:p>
+    <w:p>
+      <w:pPr>
+        <w:pStyle w:val="ListParagraph"/>
+        <w:numPr>
+          <w:ilvl w:val="1"/>
+          <w:numId w:val="17"/>
+        </w:numPr>
+        <w:spacing w:line="240" w:lineRule="auto"/>
+        <w:rPr>
+          <w:rFonts w:ascii="Times New Roman" w:hAnsi="Times New Roman" w:cs="Times New Roman"/>
+          <w:sz w:val="28"/>
+          <w:szCs w:val="28"/>
+        </w:rPr>
+      </w:pPr>
+      <w:r>
+        <w:rPr>
+          <w:rFonts w:ascii="Times New Roman" w:hAnsi="Times New Roman" w:cs="Times New Roman"/>
+          <w:sz w:val="28"/>
+          <w:szCs w:val="28"/>
+        </w:rPr>
+        <w:t>False, None (biểu thị cho không thể điền puzzle hợp lí)</w:t>
+      </w:r>
+    </w:p>
+    <w:p>
+      <w:pPr>
+        <w:pStyle w:val="ListParagraph"/>
+        <w:numPr>
+          <w:ilvl w:val="0"/>
+          <w:numId w:val="18"/>
+        </w:numPr>
+        <w:spacing w:line="240" w:lineRule="auto"/>
+        <w:rPr>
+          <w:rFonts w:ascii="Times New Roman" w:hAnsi="Times New Roman" w:cs="Times New Roman"/>
+          <w:sz w:val="28"/>
+          <w:szCs w:val="28"/>
+        </w:rPr>
+      </w:pPr>
+      <w:r>
+        <w:rPr>
+          <w:rFonts w:ascii="Times New Roman" w:hAnsi="Times New Roman" w:cs="Times New Roman"/>
+          <w:sz w:val="28"/>
+          <w:szCs w:val="28"/>
+        </w:rPr>
+        <w:t>Chi tiết thuật toán:</w:t>
+      </w:r>
+    </w:p>
+    <w:p>
+      <w:pPr>
+        <w:pStyle w:val="ListParagraph"/>
+        <w:numPr>
+          <w:ilvl w:val="0"/>
+          <w:numId w:val="17"/>
+        </w:numPr>
+        <w:spacing w:line="240" w:lineRule="auto"/>
+        <w:rPr>
+          <w:rFonts w:ascii="Times New Roman" w:hAnsi="Times New Roman" w:cs="Times New Roman"/>
+          <w:sz w:val="28"/>
+          <w:szCs w:val="28"/>
+        </w:rPr>
+      </w:pPr>
+      <w:r>
+        <w:rPr>
+          <w:rFonts w:ascii="Times New Roman" w:hAnsi="Times New Roman" w:cs="Times New Roman"/>
+          <w:sz w:val="28"/>
+          <w:szCs w:val="28"/>
+        </w:rPr>
+        <w:t xml:space="preserve">Hàm </w:t>
+      </w:r>
+      <w:r>
+        <w:rPr>
+          <w:rFonts w:ascii="Times New Roman" w:hAnsi="Times New Roman" w:cs="Times New Roman"/>
+          <w:b/>
+          <w:bCs/>
+          <w:sz w:val="28"/>
+          <w:szCs w:val="28"/>
+        </w:rPr>
+        <w:t>unitClause(cnf</w:t>
+      </w:r>
+      <w:r>
+        <w:rPr>
+          <w:rFonts w:ascii="Times New Roman" w:hAnsi="Times New Roman" w:cs="Times New Roman"/>
+          <w:b/>
+          <w:bCs/>
+          <w:sz w:val="28"/>
+          <w:szCs w:val="28"/>
+        </w:rPr>
+        <w:t>s</w:t>
+      </w:r>
+      <w:r>
+        <w:rPr>
+          <w:rFonts w:ascii="Times New Roman" w:hAnsi="Times New Roman" w:cs="Times New Roman"/>
+          <w:b/>
+          <w:bCs/>
+          <w:sz w:val="28"/>
+          <w:szCs w:val="28"/>
+        </w:rPr>
+        <w:t>):</w:t>
+      </w:r>
+      <w:r>
+        <w:rPr>
+          <w:rFonts w:ascii="Times New Roman" w:hAnsi="Times New Roman" w:cs="Times New Roman"/>
+          <w:sz w:val="28"/>
+          <w:szCs w:val="28"/>
+        </w:rPr>
+        <w:t xml:space="preserve"> Kiểm tra trong cnfs có còn mệnh đề nào là mệnh đề đơn hay không, nếu có trả về vị trí của mệnh đề đơn đó, ngược lại trả về -1.</w:t>
+      </w:r>
+    </w:p>
+    <w:p>
+      <w:pPr>
+        <w:pStyle w:val="ListParagraph"/>
+        <w:spacing w:line="240" w:lineRule="auto"/>
+        <w:ind w:left="1800" w:firstLine="610"/>
+        <w:rPr>
+          <w:rFonts w:ascii="Times New Roman" w:hAnsi="Times New Roman" w:cs="Times New Roman"/>
+          <w:sz w:val="28"/>
+          <w:szCs w:val="28"/>
+        </w:rPr>
+      </w:pPr>
+      <w:r>
+        <w:rPr>
+          <w:rFonts w:ascii="Times New Roman" w:hAnsi="Times New Roman" w:cs="Times New Roman"/>
+          <w:noProof/>
+          <w:sz w:val="28"/>
+          <w:szCs w:val="28"/>
+        </w:rPr>
+        <w:drawing>
+          <wp:inline distT="0" distB="0" distL="0" distR="0" wp14:anchorId="7AEB1824" wp14:editId="280A13D7">
+            <wp:extent cx="3441700" cy="1384300"/>
+            <wp:effectExtent l="0" t="0" r="0" b="0"/>
+            <wp:docPr id="543509948" name="Picture 1"/>
+            <wp:cNvGraphicFramePr>
+              <a:graphicFrameLocks xmlns:a="http://schemas.openxmlformats.org/drawingml/2006/main" noChangeAspect="1"/>
+            </wp:cNvGraphicFramePr>
+            <a:graphic xmlns:a="http://schemas.openxmlformats.org/drawingml/2006/main">
+              <a:graphicData uri="http://schemas.openxmlformats.org/drawingml/2006/picture">
+                <pic:pic xmlns:pic="http://schemas.openxmlformats.org/drawingml/2006/picture">
+                  <pic:nvPicPr>
+                    <pic:cNvPr id="543509948" name=""/>
+                    <pic:cNvPicPr/>
+                  </pic:nvPicPr>
+                  <pic:blipFill>
+                    <a:blip r:embed="rId10"/>
+                    <a:stretch>
+                      <a:fillRect/>
+                    </a:stretch>
+                  </pic:blipFill>
+                  <pic:spPr>
+                    <a:xfrm>
+                      <a:off x="0" y="0"/>
+                      <a:ext cx="3441700" cy="1384300"/>
+                    </a:xfrm>
+                    <a:prstGeom prst="rect">
+                      <a:avLst/>
+                    </a:prstGeom>
+                  </pic:spPr>
+                </pic:pic>
+              </a:graphicData>
+            </a:graphic>
+          </wp:inline>
+        </w:drawing>
+      </w:r>
+    </w:p>
+    <w:p>
+      <w:pPr>
+        <w:pStyle w:val="ListParagraph"/>
+        <w:numPr>
+          <w:ilvl w:val="0"/>
+          <w:numId w:val="17"/>
+        </w:numPr>
+        <w:spacing w:line="240" w:lineRule="auto"/>
+        <w:rPr>
+          <w:rFonts w:ascii="Times New Roman" w:hAnsi="Times New Roman" w:cs="Times New Roman"/>
+          <w:sz w:val="28"/>
+          <w:szCs w:val="28"/>
+        </w:rPr>
+      </w:pPr>
+      <w:r>
+        <w:rPr>
+          <w:rFonts w:ascii="Times New Roman" w:hAnsi="Times New Roman" w:cs="Times New Roman"/>
+          <w:sz w:val="28"/>
+          <w:szCs w:val="28"/>
+        </w:rPr>
+        <w:t xml:space="preserve">Hàm </w:t>
+      </w:r>
+      <w:proofErr w:type="gramStart"/>
+      <w:r>
+        <w:rPr>
+          <w:rFonts w:ascii="Times New Roman" w:hAnsi="Times New Roman" w:cs="Times New Roman"/>
+          <w:b/>
+          <w:bCs/>
+          <w:sz w:val="28"/>
+          <w:szCs w:val="28"/>
+        </w:rPr>
+        <w:t>unitPropagate(</w:t>
+      </w:r>
+      <w:proofErr w:type="gramEnd"/>
+      <w:r>
+        <w:rPr>
+          <w:rFonts w:ascii="Times New Roman" w:hAnsi="Times New Roman" w:cs="Times New Roman"/>
+          <w:b/>
+          <w:bCs/>
+          <w:sz w:val="28"/>
+          <w:szCs w:val="28"/>
+        </w:rPr>
+        <w:t>l,</w:t>
+      </w:r>
+      <w:r>
+        <w:rPr>
+          <w:rFonts w:ascii="Times New Roman" w:hAnsi="Times New Roman" w:cs="Times New Roman"/>
+          <w:b/>
+          <w:bCs/>
+          <w:sz w:val="28"/>
+          <w:szCs w:val="28"/>
+        </w:rPr>
+        <w:t xml:space="preserve"> </w:t>
+      </w:r>
+      <w:r>
+        <w:rPr>
+          <w:rFonts w:ascii="Times New Roman" w:hAnsi="Times New Roman" w:cs="Times New Roman"/>
+          <w:b/>
+          <w:bCs/>
+          <w:sz w:val="28"/>
+          <w:szCs w:val="28"/>
+        </w:rPr>
+        <w:t>cnfs):</w:t>
+      </w:r>
+      <w:r>
+        <w:rPr>
+          <w:rFonts w:ascii="Times New Roman" w:hAnsi="Times New Roman" w:cs="Times New Roman"/>
+          <w:sz w:val="28"/>
+          <w:szCs w:val="28"/>
+        </w:rPr>
+        <w:t xml:space="preserve"> </w:t>
+      </w:r>
+    </w:p>
+    <w:p>
+      <w:pPr>
+        <w:pStyle w:val="ListParagraph"/>
+        <w:numPr>
+          <w:ilvl w:val="1"/>
+          <w:numId w:val="17"/>
+        </w:numPr>
+        <w:spacing w:line="240" w:lineRule="auto"/>
+        <w:rPr>
+          <w:rFonts w:ascii="Times New Roman" w:hAnsi="Times New Roman" w:cs="Times New Roman"/>
+          <w:sz w:val="28"/>
+          <w:szCs w:val="28"/>
+        </w:rPr>
+      </w:pPr>
+      <w:r>
+        <w:rPr>
+          <w:rFonts w:ascii="Times New Roman" w:hAnsi="Times New Roman" w:cs="Times New Roman"/>
+          <w:sz w:val="28"/>
+          <w:szCs w:val="28"/>
+        </w:rPr>
+        <w:t>Xóa các mệnh đề chứa biến đơn l.</w:t>
+      </w:r>
+    </w:p>
+    <w:p>
+      <w:pPr>
+        <w:pStyle w:val="ListParagraph"/>
+        <w:numPr>
+          <w:ilvl w:val="1"/>
+          <w:numId w:val="17"/>
+        </w:numPr>
+        <w:spacing w:line="240" w:lineRule="auto"/>
+        <w:rPr>
+          <w:rFonts w:ascii="Times New Roman" w:hAnsi="Times New Roman" w:cs="Times New Roman"/>
+          <w:sz w:val="28"/>
+          <w:szCs w:val="28"/>
+        </w:rPr>
+      </w:pPr>
+      <w:r>
+        <w:rPr>
+          <w:rFonts w:ascii="Times New Roman" w:hAnsi="Times New Roman" w:cs="Times New Roman"/>
+          <w:sz w:val="28"/>
+          <w:szCs w:val="28"/>
+        </w:rPr>
+        <w:t>Xóa các biến là -l trong các mệnh đề khác.</w:t>
+      </w:r>
+    </w:p>
+    <w:p>
+      <w:pPr>
+        <w:pStyle w:val="ListParagraph"/>
+        <w:spacing w:line="240" w:lineRule="auto"/>
+        <w:ind w:left="1800"/>
+        <w:rPr>
+          <w:rFonts w:ascii="Times New Roman" w:hAnsi="Times New Roman" w:cs="Times New Roman"/>
+          <w:sz w:val="28"/>
+          <w:szCs w:val="28"/>
+        </w:rPr>
+      </w:pPr>
+      <w:r>
+        <w:rPr>
+          <w:rFonts w:ascii="Times New Roman" w:hAnsi="Times New Roman" w:cs="Times New Roman"/>
+          <w:noProof/>
+          <w:sz w:val="28"/>
+          <w:szCs w:val="28"/>
+        </w:rPr>
+        <w:drawing>
+          <wp:inline distT="0" distB="0" distL="0" distR="0" wp14:anchorId="6A577532" wp14:editId="7481E7EE">
+            <wp:extent cx="4683132" cy="2703006"/>
+            <wp:effectExtent l="0" t="0" r="3175" b="2540"/>
+            <wp:docPr id="696334635" name="Picture 1"/>
+            <wp:cNvGraphicFramePr>
+              <a:graphicFrameLocks xmlns:a="http://schemas.openxmlformats.org/drawingml/2006/main" noChangeAspect="1"/>
+            </wp:cNvGraphicFramePr>
+            <a:graphic xmlns:a="http://schemas.openxmlformats.org/drawingml/2006/main">
+              <a:graphicData uri="http://schemas.openxmlformats.org/drawingml/2006/picture">
+                <pic:pic xmlns:pic="http://schemas.openxmlformats.org/drawingml/2006/picture">
+                  <pic:nvPicPr>
+                    <pic:cNvPr id="696334635" name=""/>
+                    <pic:cNvPicPr/>
+                  </pic:nvPicPr>
+                  <pic:blipFill>
+                    <a:blip r:embed="rId11"/>
+                    <a:stretch>
+                      <a:fillRect/>
+                    </a:stretch>
+                  </pic:blipFill>
+                  <pic:spPr>
+                    <a:xfrm>
+                      <a:off x="0" y="0"/>
+                      <a:ext cx="4754343" cy="2744108"/>
+                    </a:xfrm>
+                    <a:prstGeom prst="rect">
+                      <a:avLst/>
+                    </a:prstGeom>
+                  </pic:spPr>
+                </pic:pic>
+              </a:graphicData>
+            </a:graphic>
+          </wp:inline>
+        </w:drawing>
+      </w:r>
+    </w:p>
+    <w:p>
+      <w:pPr>
+        <w:pStyle w:val="ListParagraph"/>
+        <w:numPr>
+          <w:ilvl w:val="0"/>
+          <w:numId w:val="17"/>
+        </w:numPr>
+        <w:spacing w:line="240" w:lineRule="auto"/>
+        <w:rPr>
+          <w:rFonts w:ascii="Times New Roman" w:hAnsi="Times New Roman" w:cs="Times New Roman"/>
+          <w:sz w:val="28"/>
+          <w:szCs w:val="28"/>
+        </w:rPr>
+      </w:pPr>
+      <w:r>
+        <w:rPr>
+          <w:rFonts w:ascii="Times New Roman" w:hAnsi="Times New Roman" w:cs="Times New Roman"/>
+          <w:sz w:val="28"/>
+          <w:szCs w:val="28"/>
+        </w:rPr>
+        <w:t xml:space="preserve">Hàm </w:t>
+      </w:r>
+      <w:r>
+        <w:rPr>
+          <w:rFonts w:ascii="Times New Roman" w:hAnsi="Times New Roman" w:cs="Times New Roman"/>
+          <w:b/>
+          <w:bCs/>
+          <w:sz w:val="28"/>
+          <w:szCs w:val="28"/>
+        </w:rPr>
+        <w:t>findPureVariable(cnfs):</w:t>
+      </w:r>
+      <w:r>
+        <w:rPr>
+          <w:rFonts w:ascii="Times New Roman" w:hAnsi="Times New Roman" w:cs="Times New Roman"/>
+          <w:sz w:val="28"/>
+          <w:szCs w:val="28"/>
+        </w:rPr>
+        <w:t xml:space="preserve"> Tìm biến thuần túy trong cnfs</w:t>
+      </w:r>
+    </w:p>
+    <w:p>
+      <w:pPr>
+        <w:pStyle w:val="ListParagraph"/>
+        <w:numPr>
+          <w:ilvl w:val="1"/>
+          <w:numId w:val="17"/>
+        </w:numPr>
+        <w:spacing w:line="240" w:lineRule="auto"/>
+        <w:rPr>
+          <w:rFonts w:ascii="Times New Roman" w:hAnsi="Times New Roman" w:cs="Times New Roman"/>
+          <w:sz w:val="28"/>
+          <w:szCs w:val="28"/>
+        </w:rPr>
+      </w:pPr>
+      <w:r>
+        <w:rPr>
+          <w:rFonts w:ascii="Times New Roman" w:hAnsi="Times New Roman" w:cs="Times New Roman"/>
+          <w:sz w:val="28"/>
+          <w:szCs w:val="28"/>
+        </w:rPr>
+        <w:t>Biến thuần túy là biến chỉ tồn tại nó trong cnfs mà không tồn tại bù của nó trong cnfs.</w:t>
+      </w:r>
+    </w:p>
+    <w:p>
+      <w:pPr>
+        <w:pStyle w:val="ListParagraph"/>
+        <w:spacing w:line="240" w:lineRule="auto"/>
+        <w:ind w:left="1800"/>
+        <w:rPr>
+          <w:rFonts w:ascii="Times New Roman" w:hAnsi="Times New Roman" w:cs="Times New Roman"/>
+          <w:sz w:val="28"/>
+          <w:szCs w:val="28"/>
+        </w:rPr>
+      </w:pPr>
+      <w:r>
+        <w:rPr>
+          <w:rFonts w:ascii="Times New Roman" w:hAnsi="Times New Roman" w:cs="Times New Roman"/>
+          <w:noProof/>
+          <w:sz w:val="28"/>
+          <w:szCs w:val="28"/>
+        </w:rPr>
+        <w:lastRenderedPageBreak/>
+        <w:drawing>
+          <wp:inline distT="0" distB="0" distL="0" distR="0" wp14:anchorId="08A75748" wp14:editId="16CC20BA">
+            <wp:extent cx="4800600" cy="2755900"/>
+            <wp:effectExtent l="0" t="0" r="0" b="0"/>
+            <wp:docPr id="328834279" name="Picture 1"/>
+            <wp:cNvGraphicFramePr>
+              <a:graphicFrameLocks xmlns:a="http://schemas.openxmlformats.org/drawingml/2006/main" noChangeAspect="1"/>
+            </wp:cNvGraphicFramePr>
+            <a:graphic xmlns:a="http://schemas.openxmlformats.org/drawingml/2006/main">
+              <a:graphicData uri="http://schemas.openxmlformats.org/drawingml/2006/picture">
+                <pic:pic xmlns:pic="http://schemas.openxmlformats.org/drawingml/2006/picture">
+                  <pic:nvPicPr>
+                    <pic:cNvPr id="328834279" name=""/>
+                    <pic:cNvPicPr/>
+                  </pic:nvPicPr>
+                  <pic:blipFill>
+                    <a:blip r:embed="rId12"/>
+                    <a:stretch>
+                      <a:fillRect/>
+                    </a:stretch>
+                  </pic:blipFill>
+                  <pic:spPr>
+                    <a:xfrm>
+                      <a:off x="0" y="0"/>
+                      <a:ext cx="4800600" cy="2755900"/>
+                    </a:xfrm>
+                    <a:prstGeom prst="rect">
+                      <a:avLst/>
+                    </a:prstGeom>
+                  </pic:spPr>
+                </pic:pic>
+              </a:graphicData>
+            </a:graphic>
+          </wp:inline>
+        </w:drawing>
+      </w:r>
+    </w:p>
+    <w:p>
+      <w:pPr>
+        <w:pStyle w:val="ListParagraph"/>
+        <w:numPr>
+          <w:ilvl w:val="0"/>
+          <w:numId w:val="17"/>
+        </w:numPr>
+        <w:spacing w:line="240" w:lineRule="auto"/>
+        <w:rPr>
+          <w:rFonts w:ascii="Times New Roman" w:hAnsi="Times New Roman" w:cs="Times New Roman"/>
+          <w:sz w:val="28"/>
+          <w:szCs w:val="28"/>
+        </w:rPr>
+      </w:pPr>
+      <w:r>
+        <w:rPr>
+          <w:rFonts w:ascii="Times New Roman" w:hAnsi="Times New Roman" w:cs="Times New Roman"/>
+          <w:sz w:val="28"/>
+          <w:szCs w:val="28"/>
+        </w:rPr>
+        <w:t xml:space="preserve">Hàm </w:t>
+      </w:r>
+      <w:proofErr w:type="gramStart"/>
+      <w:r>
+        <w:rPr>
+          <w:rFonts w:ascii="Times New Roman" w:hAnsi="Times New Roman" w:cs="Times New Roman"/>
+          <w:b/>
+          <w:bCs/>
+          <w:sz w:val="28"/>
+          <w:szCs w:val="28"/>
+        </w:rPr>
+        <w:t>pureLiteralAssign(</w:t>
+      </w:r>
+      <w:proofErr w:type="gramEnd"/>
+      <w:r>
+        <w:rPr>
+          <w:rFonts w:ascii="Times New Roman" w:hAnsi="Times New Roman" w:cs="Times New Roman"/>
+          <w:b/>
+          <w:bCs/>
+          <w:sz w:val="28"/>
+          <w:szCs w:val="28"/>
+        </w:rPr>
+        <w:t>pureVariable, cnfs)</w:t>
+      </w:r>
+      <w:r>
+        <w:rPr>
+          <w:rFonts w:ascii="Times New Roman" w:hAnsi="Times New Roman" w:cs="Times New Roman"/>
+          <w:sz w:val="28"/>
+          <w:szCs w:val="28"/>
+        </w:rPr>
+        <w:t>: Xóa các mệnh đề mà chứa biến thuần túy ra khỏi cnfs.</w:t>
+      </w:r>
+    </w:p>
+    <w:p>
+      <w:pPr>
+        <w:pStyle w:val="ListParagraph"/>
+        <w:spacing w:line="240" w:lineRule="auto"/>
+        <w:ind w:left="1800"/>
+        <w:rPr>
+          <w:rFonts w:ascii="Times New Roman" w:hAnsi="Times New Roman" w:cs="Times New Roman"/>
+          <w:sz w:val="28"/>
+          <w:szCs w:val="28"/>
+        </w:rPr>
+      </w:pPr>
+      <w:r>
+        <w:rPr>
+          <w:rFonts w:ascii="Times New Roman" w:hAnsi="Times New Roman" w:cs="Times New Roman"/>
+          <w:noProof/>
+          <w:sz w:val="28"/>
+          <w:szCs w:val="28"/>
+        </w:rPr>
+        <w:drawing>
+          <wp:inline distT="0" distB="0" distL="0" distR="0" wp14:anchorId="0FA97238" wp14:editId="728F7681">
+            <wp:extent cx="4483100" cy="1993900"/>
+            <wp:effectExtent l="0" t="0" r="0" b="0"/>
+            <wp:docPr id="668262384" name="Picture 1"/>
+            <wp:cNvGraphicFramePr>
+              <a:graphicFrameLocks xmlns:a="http://schemas.openxmlformats.org/drawingml/2006/main" noChangeAspect="1"/>
+            </wp:cNvGraphicFramePr>
+            <a:graphic xmlns:a="http://schemas.openxmlformats.org/drawingml/2006/main">
+              <a:graphicData uri="http://schemas.openxmlformats.org/drawingml/2006/picture">
+                <pic:pic xmlns:pic="http://schemas.openxmlformats.org/drawingml/2006/picture">
+                  <pic:nvPicPr>
+                    <pic:cNvPr id="668262384" name=""/>
+                    <pic:cNvPicPr/>
+                  </pic:nvPicPr>
+                  <pic:blipFill>
+                    <a:blip r:embed="rId13"/>
+                    <a:stretch>
+                      <a:fillRect/>
+                    </a:stretch>
+                  </pic:blipFill>
+                  <pic:spPr>
+                    <a:xfrm>
+                      <a:off x="0" y="0"/>
+                      <a:ext cx="4483100" cy="1993900"/>
+                    </a:xfrm>
+                    <a:prstGeom prst="rect">
+                      <a:avLst/>
+                    </a:prstGeom>
+                  </pic:spPr>
+                </pic:pic>
+              </a:graphicData>
+            </a:graphic>
+          </wp:inline>
+        </w:drawing>
+      </w:r>
+    </w:p>
+    <w:p>
+      <w:pPr>
+        <w:pStyle w:val="ListParagraph"/>
+        <w:numPr>
+          <w:ilvl w:val="0"/>
+          <w:numId w:val="17"/>
+        </w:numPr>
+        <w:spacing w:line="240" w:lineRule="auto"/>
+        <w:rPr>
+          <w:rFonts w:ascii="Times New Roman" w:hAnsi="Times New Roman" w:cs="Times New Roman"/>
+          <w:sz w:val="28"/>
+          <w:szCs w:val="28"/>
+        </w:rPr>
+      </w:pPr>
+      <w:r>
+        <w:rPr>
+          <w:rFonts w:ascii="Times New Roman" w:hAnsi="Times New Roman" w:cs="Times New Roman"/>
+          <w:sz w:val="28"/>
+          <w:szCs w:val="28"/>
+        </w:rPr>
+        <w:t xml:space="preserve">Hàm </w:t>
+      </w:r>
+      <w:proofErr w:type="gramStart"/>
+      <w:r>
+        <w:rPr>
+          <w:rFonts w:ascii="Times New Roman" w:hAnsi="Times New Roman" w:cs="Times New Roman"/>
+          <w:b/>
+          <w:bCs/>
+          <w:sz w:val="28"/>
+          <w:szCs w:val="28"/>
+        </w:rPr>
+        <w:t>DPLL(</w:t>
+      </w:r>
+      <w:proofErr w:type="gramEnd"/>
+      <w:r>
+        <w:rPr>
+          <w:rFonts w:ascii="Times New Roman" w:hAnsi="Times New Roman" w:cs="Times New Roman"/>
+          <w:b/>
+          <w:bCs/>
+          <w:sz w:val="28"/>
+          <w:szCs w:val="28"/>
+        </w:rPr>
+        <w:t>originalCNFs, listPuzzle)</w:t>
+      </w:r>
+      <w:r>
+        <w:rPr>
+          <w:rFonts w:ascii="Times New Roman" w:hAnsi="Times New Roman" w:cs="Times New Roman"/>
+          <w:sz w:val="28"/>
+          <w:szCs w:val="28"/>
+        </w:rPr>
+        <w:t>: Thực hiện chính DPLL theo thuật giải DPLL trình bày ở trên. Tham số đầu vào là originalCNFs là cnfs ban đầu, listPuzzle là mảng 1 chiều của mảng puzzle ban đầu. Trả về listPuzzle sau khi điền Trap, Gem nếu True và ngược lại trả về Sai.</w:t>
+      </w:r>
+    </w:p>
+    <w:p>
+      <w:pPr>
+        <w:pStyle w:val="ListParagraph"/>
+        <w:numPr>
+          <w:ilvl w:val="0"/>
+          <w:numId w:val="17"/>
+        </w:numPr>
+        <w:spacing w:line="240" w:lineRule="auto"/>
+        <w:rPr>
+          <w:rFonts w:ascii="Times New Roman" w:hAnsi="Times New Roman" w:cs="Times New Roman"/>
+          <w:sz w:val="28"/>
+          <w:szCs w:val="28"/>
+        </w:rPr>
+      </w:pPr>
+      <w:r>
+        <w:rPr>
+          <w:rFonts w:ascii="Times New Roman" w:hAnsi="Times New Roman" w:cs="Times New Roman"/>
+          <w:sz w:val="28"/>
+          <w:szCs w:val="28"/>
+        </w:rPr>
+        <w:t xml:space="preserve">Hàm </w:t>
+      </w:r>
+      <w:proofErr w:type="gramStart"/>
+      <w:r>
+        <w:rPr>
+          <w:rFonts w:ascii="Times New Roman" w:hAnsi="Times New Roman" w:cs="Times New Roman"/>
+          <w:b/>
+          <w:bCs/>
+          <w:sz w:val="28"/>
+          <w:szCs w:val="28"/>
+        </w:rPr>
+        <w:t>doDPLL(</w:t>
+      </w:r>
+      <w:proofErr w:type="gramEnd"/>
+      <w:r>
+        <w:rPr>
+          <w:rFonts w:ascii="Times New Roman" w:hAnsi="Times New Roman" w:cs="Times New Roman"/>
+          <w:b/>
+          <w:bCs/>
+          <w:sz w:val="28"/>
+          <w:szCs w:val="28"/>
+        </w:rPr>
+        <w:t>cnfs, puzzle)</w:t>
+      </w:r>
+      <w:r>
+        <w:rPr>
+          <w:rFonts w:ascii="Times New Roman" w:hAnsi="Times New Roman" w:cs="Times New Roman"/>
+          <w:sz w:val="28"/>
+          <w:szCs w:val="28"/>
+        </w:rPr>
+        <w:t xml:space="preserve">: </w:t>
+      </w:r>
+      <w:r>
+        <w:rPr>
+          <w:rFonts w:ascii="Times New Roman" w:hAnsi="Times New Roman" w:cs="Times New Roman"/>
+          <w:sz w:val="28"/>
+          <w:szCs w:val="28"/>
+        </w:rPr>
+        <w:t xml:space="preserve">Hàm này được gọi ở hàm main để thực hiện. Nhiệm vụ chuyển listPuzzle trả về từ </w:t>
+      </w:r>
+      <w:proofErr w:type="gramStart"/>
+      <w:r>
+        <w:rPr>
+          <w:rFonts w:ascii="Times New Roman" w:hAnsi="Times New Roman" w:cs="Times New Roman"/>
+          <w:sz w:val="28"/>
+          <w:szCs w:val="28"/>
+        </w:rPr>
+        <w:t>DPLL(</w:t>
+      </w:r>
+      <w:proofErr w:type="gramEnd"/>
+      <w:r>
+        <w:rPr>
+          <w:rFonts w:ascii="Times New Roman" w:hAnsi="Times New Roman" w:cs="Times New Roman"/>
+          <w:sz w:val="28"/>
+          <w:szCs w:val="28"/>
+        </w:rPr>
+        <w:t>) ở trên thành dạng mảng 2 chiều và trả về cho main.</w:t>
       </w:r>
     </w:p>
     <w:p>
@@ -1201,6 +2177,29 @@
           <w:sz w:val="28"/>
           <w:szCs w:val="28"/>
         </w:rPr>
+        <w:t>Thuật toán Brute-force:</w:t>
+      </w:r>
+    </w:p>
+    <w:p>
+      <w:pPr>
+        <w:pStyle w:val="ListParagraph"/>
+        <w:numPr>
+          <w:ilvl w:val="0"/>
+          <w:numId w:val="13"/>
+        </w:numPr>
+        <w:spacing w:line="240" w:lineRule="auto"/>
+        <w:rPr>
+          <w:rFonts w:ascii="Times New Roman" w:hAnsi="Times New Roman" w:cs="Times New Roman"/>
+          <w:sz w:val="28"/>
+          <w:szCs w:val="28"/>
+        </w:rPr>
+      </w:pPr>
+      <w:r>
+        <w:rPr>
+          <w:rFonts w:ascii="Times New Roman" w:hAnsi="Times New Roman" w:cs="Times New Roman"/>
+          <w:sz w:val="28"/>
+          <w:szCs w:val="28"/>
+        </w:rPr>
         <w:t>Thuật toán Backtracking:</w:t>
       </w:r>
     </w:p>
@@ -1327,25 +2326,14 @@
     <w:p>
       <w:pPr>
         <w:pStyle w:val="ListParagraph"/>
-        <w:numPr>
-          <w:ilvl w:val="0"/>
-          <w:numId w:val="15"/>
-        </w:numPr>
         <w:spacing w:line="240" w:lineRule="auto"/>
-        <w:rPr>
-          <w:rFonts w:ascii="Times New Roman" w:hAnsi="Times New Roman" w:cs="Times New Roman"/>
-          <w:sz w:val="28"/>
-          <w:szCs w:val="28"/>
-        </w:rPr>
-      </w:pPr>
-      <w:r>
-        <w:rPr>
-          <w:rFonts w:ascii="Times New Roman" w:hAnsi="Times New Roman" w:cs="Times New Roman"/>
-          <w:sz w:val="28"/>
-          <w:szCs w:val="28"/>
-        </w:rPr>
-        <w:t>Testcase 2:</w:t>
-      </w:r>
+        <w:ind w:left="1800"/>
+        <w:rPr>
+          <w:rFonts w:ascii="Times New Roman" w:hAnsi="Times New Roman" w:cs="Times New Roman"/>
+          <w:sz w:val="28"/>
+          <w:szCs w:val="28"/>
+        </w:rPr>
+      </w:pPr>
     </w:p>
     <w:p>
       <w:pPr>
@@ -1367,8 +2355,823 @@
           <w:sz w:val="28"/>
           <w:szCs w:val="28"/>
         </w:rPr>
-        <w:t>Nhớ để theo đúng thứ tự 5x5 lớn dần:</w:t>
-      </w:r>
+        <w:t>Testcase 2:</w:t>
+      </w:r>
+      <w:r>
+        <w:rPr>
+          <w:rFonts w:ascii="Times New Roman" w:hAnsi="Times New Roman" w:cs="Times New Roman"/>
+          <w:sz w:val="28"/>
+          <w:szCs w:val="28"/>
+        </w:rPr>
+        <w:t xml:space="preserve"> </w:t>
+      </w:r>
+      <w:r>
+        <w:rPr>
+          <w:rFonts w:ascii="Times New Roman" w:hAnsi="Times New Roman" w:cs="Times New Roman"/>
+          <w:sz w:val="28"/>
+          <w:szCs w:val="28"/>
+        </w:rPr>
+        <w:t>Ma trận 9x9</w:t>
+      </w:r>
+    </w:p>
+    <w:p>
+      <w:pPr>
+        <w:pStyle w:val="ListParagraph"/>
+        <w:ind w:left="1440"/>
+        <w:rPr>
+          <w:rFonts w:ascii="Times New Roman" w:hAnsi="Times New Roman" w:cs="Times New Roman"/>
+          <w:sz w:val="28"/>
+          <w:szCs w:val="28"/>
+        </w:rPr>
+      </w:pPr>
+    </w:p>
+    <w:tbl>
+      <w:tblPr>
+        <w:tblStyle w:val="TableGrid"/>
+        <w:tblW w:w="0" w:type="auto"/>
+        <w:tblInd w:w="704" w:type="dxa"/>
+        <w:tblLook w:val="04A0" w:firstRow="1" w:lastRow="0" w:firstColumn="1" w:lastColumn="0" w:noHBand="0" w:noVBand="1"/>
+      </w:tblPr>
+      <w:tblGrid>
+        <w:gridCol w:w="2977"/>
+        <w:gridCol w:w="4736"/>
+      </w:tblGrid>
+      <w:tr>
+        <w:tc>
+          <w:tcPr>
+            <w:tcW w:w="2977" w:type="dxa"/>
+          </w:tcPr>
+          <w:p>
+            <w:pPr>
+              <w:pStyle w:val="ListParagraph"/>
+              <w:ind w:left="0"/>
+              <w:rPr>
+                <w:rFonts w:ascii="Times New Roman" w:hAnsi="Times New Roman" w:cs="Times New Roman"/>
+                <w:sz w:val="28"/>
+                <w:szCs w:val="28"/>
+              </w:rPr>
+            </w:pPr>
+            <w:r>
+              <w:rPr>
+                <w:rFonts w:ascii="Times New Roman" w:hAnsi="Times New Roman" w:cs="Times New Roman"/>
+                <w:sz w:val="28"/>
+                <w:szCs w:val="28"/>
+              </w:rPr>
+              <w:t>input2.txt</w:t>
+            </w:r>
+          </w:p>
+        </w:tc>
+        <w:tc>
+          <w:tcPr>
+            <w:tcW w:w="4678" w:type="dxa"/>
+          </w:tcPr>
+          <w:p>
+            <w:pPr>
+              <w:pStyle w:val="ListParagraph"/>
+              <w:ind w:left="0"/>
+              <w:rPr>
+                <w:rFonts w:ascii="Times New Roman" w:hAnsi="Times New Roman" w:cs="Times New Roman"/>
+                <w:sz w:val="28"/>
+                <w:szCs w:val="28"/>
+              </w:rPr>
+            </w:pPr>
+            <w:r>
+              <w:rPr>
+                <w:rFonts w:ascii="Times New Roman" w:hAnsi="Times New Roman" w:cs="Times New Roman"/>
+                <w:sz w:val="28"/>
+                <w:szCs w:val="28"/>
+              </w:rPr>
+              <w:drawing>
+                <wp:inline distT="0" distB="0" distL="0" distR="0" wp14:anchorId="401C7F57" wp14:editId="204E0ADF">
+                  <wp:extent cx="2844800" cy="2425700"/>
+                  <wp:effectExtent l="0" t="0" r="0" b="0"/>
+                  <wp:docPr id="706125561" name="Picture 1"/>
+                  <wp:cNvGraphicFramePr>
+                    <a:graphicFrameLocks xmlns:a="http://schemas.openxmlformats.org/drawingml/2006/main" noChangeAspect="1"/>
+                  </wp:cNvGraphicFramePr>
+                  <a:graphic xmlns:a="http://schemas.openxmlformats.org/drawingml/2006/main">
+                    <a:graphicData uri="http://schemas.openxmlformats.org/drawingml/2006/picture">
+                      <pic:pic xmlns:pic="http://schemas.openxmlformats.org/drawingml/2006/picture">
+                        <pic:nvPicPr>
+                          <pic:cNvPr id="706125561" name=""/>
+                          <pic:cNvPicPr/>
+                        </pic:nvPicPr>
+                        <pic:blipFill>
+                          <a:blip r:embed="rId14"/>
+                          <a:stretch>
+                            <a:fillRect/>
+                          </a:stretch>
+                        </pic:blipFill>
+                        <pic:spPr>
+                          <a:xfrm>
+                            <a:off x="0" y="0"/>
+                            <a:ext cx="2844800" cy="2425700"/>
+                          </a:xfrm>
+                          <a:prstGeom prst="rect">
+                            <a:avLst/>
+                          </a:prstGeom>
+                        </pic:spPr>
+                      </pic:pic>
+                    </a:graphicData>
+                  </a:graphic>
+                </wp:inline>
+              </w:drawing>
+            </w:r>
+          </w:p>
+        </w:tc>
+      </w:tr>
+      <w:tr>
+        <w:tc>
+          <w:tcPr>
+            <w:tcW w:w="2977" w:type="dxa"/>
+          </w:tcPr>
+          <w:p>
+            <w:pPr>
+              <w:pStyle w:val="ListParagraph"/>
+              <w:ind w:left="0"/>
+              <w:rPr>
+                <w:rFonts w:ascii="Times New Roman" w:hAnsi="Times New Roman" w:cs="Times New Roman"/>
+                <w:sz w:val="28"/>
+                <w:szCs w:val="28"/>
+              </w:rPr>
+            </w:pPr>
+            <w:r>
+              <w:rPr>
+                <w:rFonts w:ascii="Times New Roman" w:hAnsi="Times New Roman" w:cs="Times New Roman"/>
+                <w:sz w:val="28"/>
+                <w:szCs w:val="28"/>
+              </w:rPr>
+              <w:t>Kết quả dự kiến</w:t>
+            </w:r>
+          </w:p>
+        </w:tc>
+        <w:tc>
+          <w:tcPr>
+            <w:tcW w:w="4678" w:type="dxa"/>
+          </w:tcPr>
+          <w:p>
+            <w:pPr>
+              <w:pStyle w:val="ListParagraph"/>
+              <w:ind w:left="0"/>
+              <w:rPr>
+                <w:rFonts w:ascii="Times New Roman" w:hAnsi="Times New Roman" w:cs="Times New Roman"/>
+                <w:sz w:val="28"/>
+                <w:szCs w:val="28"/>
+              </w:rPr>
+            </w:pPr>
+            <w:r>
+              <w:rPr>
+                <w:rFonts w:ascii="Times New Roman" w:hAnsi="Times New Roman" w:cs="Times New Roman"/>
+                <w:sz w:val="28"/>
+                <w:szCs w:val="28"/>
+              </w:rPr>
+              <w:drawing>
+                <wp:inline distT="0" distB="0" distL="0" distR="0" wp14:anchorId="46BF7631" wp14:editId="3A25FFE8">
+                  <wp:extent cx="2870200" cy="2387600"/>
+                  <wp:effectExtent l="0" t="0" r="0" b="0"/>
+                  <wp:docPr id="470821938" name="Picture 1"/>
+                  <wp:cNvGraphicFramePr>
+                    <a:graphicFrameLocks xmlns:a="http://schemas.openxmlformats.org/drawingml/2006/main" noChangeAspect="1"/>
+                  </wp:cNvGraphicFramePr>
+                  <a:graphic xmlns:a="http://schemas.openxmlformats.org/drawingml/2006/main">
+                    <a:graphicData uri="http://schemas.openxmlformats.org/drawingml/2006/picture">
+                      <pic:pic xmlns:pic="http://schemas.openxmlformats.org/drawingml/2006/picture">
+                        <pic:nvPicPr>
+                          <pic:cNvPr id="13247676" name=""/>
+                          <pic:cNvPicPr/>
+                        </pic:nvPicPr>
+                        <pic:blipFill>
+                          <a:blip r:embed="rId15"/>
+                          <a:stretch>
+                            <a:fillRect/>
+                          </a:stretch>
+                        </pic:blipFill>
+                        <pic:spPr>
+                          <a:xfrm>
+                            <a:off x="0" y="0"/>
+                            <a:ext cx="2870200" cy="2387600"/>
+                          </a:xfrm>
+                          <a:prstGeom prst="rect">
+                            <a:avLst/>
+                          </a:prstGeom>
+                        </pic:spPr>
+                      </pic:pic>
+                    </a:graphicData>
+                  </a:graphic>
+                </wp:inline>
+              </w:drawing>
+            </w:r>
+          </w:p>
+        </w:tc>
+      </w:tr>
+      <w:tr>
+        <w:tc>
+          <w:tcPr>
+            <w:tcW w:w="2977" w:type="dxa"/>
+          </w:tcPr>
+          <w:p>
+            <w:pPr>
+              <w:pStyle w:val="ListParagraph"/>
+              <w:ind w:left="0"/>
+              <w:rPr>
+                <w:rFonts w:ascii="Times New Roman" w:hAnsi="Times New Roman" w:cs="Times New Roman"/>
+                <w:sz w:val="28"/>
+                <w:szCs w:val="28"/>
+              </w:rPr>
+            </w:pPr>
+            <w:r>
+              <w:rPr>
+                <w:rFonts w:ascii="Times New Roman" w:hAnsi="Times New Roman" w:cs="Times New Roman"/>
+                <w:sz w:val="28"/>
+                <w:szCs w:val="28"/>
+              </w:rPr>
+              <w:t>output2.txt</w:t>
+            </w:r>
+          </w:p>
+        </w:tc>
+        <w:tc>
+          <w:tcPr>
+            <w:tcW w:w="4678" w:type="dxa"/>
+          </w:tcPr>
+          <w:p>
+            <w:pPr>
+              <w:pStyle w:val="ListParagraph"/>
+              <w:ind w:left="0"/>
+              <w:rPr>
+                <w:rFonts w:ascii="Times New Roman" w:hAnsi="Times New Roman" w:cs="Times New Roman"/>
+                <w:sz w:val="28"/>
+                <w:szCs w:val="28"/>
+              </w:rPr>
+            </w:pPr>
+            <w:r>
+              <w:rPr>
+                <w:rFonts w:ascii="Times New Roman" w:hAnsi="Times New Roman" w:cs="Times New Roman"/>
+                <w:sz w:val="28"/>
+                <w:szCs w:val="28"/>
+              </w:rPr>
+              <w:drawing>
+                <wp:inline distT="0" distB="0" distL="0" distR="0" wp14:anchorId="6BE0C373" wp14:editId="28B6FF5A">
+                  <wp:extent cx="2870200" cy="2387600"/>
+                  <wp:effectExtent l="0" t="0" r="0" b="0"/>
+                  <wp:docPr id="13247676" name="Picture 1"/>
+                  <wp:cNvGraphicFramePr>
+                    <a:graphicFrameLocks xmlns:a="http://schemas.openxmlformats.org/drawingml/2006/main" noChangeAspect="1"/>
+                  </wp:cNvGraphicFramePr>
+                  <a:graphic xmlns:a="http://schemas.openxmlformats.org/drawingml/2006/main">
+                    <a:graphicData uri="http://schemas.openxmlformats.org/drawingml/2006/picture">
+                      <pic:pic xmlns:pic="http://schemas.openxmlformats.org/drawingml/2006/picture">
+                        <pic:nvPicPr>
+                          <pic:cNvPr id="13247676" name=""/>
+                          <pic:cNvPicPr/>
+                        </pic:nvPicPr>
+                        <pic:blipFill>
+                          <a:blip r:embed="rId15"/>
+                          <a:stretch>
+                            <a:fillRect/>
+                          </a:stretch>
+                        </pic:blipFill>
+                        <pic:spPr>
+                          <a:xfrm>
+                            <a:off x="0" y="0"/>
+                            <a:ext cx="2870200" cy="2387600"/>
+                          </a:xfrm>
+                          <a:prstGeom prst="rect">
+                            <a:avLst/>
+                          </a:prstGeom>
+                        </pic:spPr>
+                      </pic:pic>
+                    </a:graphicData>
+                  </a:graphic>
+                </wp:inline>
+              </w:drawing>
+            </w:r>
+          </w:p>
+        </w:tc>
+      </w:tr>
+      <w:tr>
+        <w:tc>
+          <w:tcPr>
+            <w:tcW w:w="7655" w:type="dxa"/>
+            <w:gridSpan w:val="2"/>
+          </w:tcPr>
+          <w:p>
+            <w:pPr>
+              <w:pStyle w:val="ListParagraph"/>
+              <w:ind w:left="0"/>
+              <w:rPr>
+                <w:rFonts w:ascii="Times New Roman" w:hAnsi="Times New Roman" w:cs="Times New Roman"/>
+                <w:sz w:val="28"/>
+                <w:szCs w:val="28"/>
+              </w:rPr>
+            </w:pPr>
+            <w:r>
+              <w:rPr>
+                <w:rFonts w:ascii="Times New Roman" w:hAnsi="Times New Roman" w:cs="Times New Roman"/>
+                <w:sz w:val="28"/>
+                <w:szCs w:val="28"/>
+              </w:rPr>
+              <w:lastRenderedPageBreak/>
+              <w:t>Kết luận: Ta thấy kết quả dự kiến giống với kết quả chúng ta chạy ra trên output</w:t>
+            </w:r>
+            <w:r>
+              <w:rPr>
+                <w:rFonts w:ascii="Times New Roman" w:hAnsi="Times New Roman" w:cs="Times New Roman"/>
+                <w:sz w:val="28"/>
+                <w:szCs w:val="28"/>
+              </w:rPr>
+              <w:t>2</w:t>
+            </w:r>
+            <w:r>
+              <w:rPr>
+                <w:rFonts w:ascii="Times New Roman" w:hAnsi="Times New Roman" w:cs="Times New Roman"/>
+                <w:sz w:val="28"/>
+                <w:szCs w:val="28"/>
+              </w:rPr>
+              <w:t>.txt</w:t>
+            </w:r>
+          </w:p>
+        </w:tc>
+      </w:tr>
+    </w:tbl>
+    <w:p>
+      <w:pPr>
+        <w:pStyle w:val="ListParagraph"/>
+        <w:ind w:left="1440"/>
+        <w:rPr>
+          <w:rFonts w:ascii="Times New Roman" w:hAnsi="Times New Roman" w:cs="Times New Roman"/>
+          <w:sz w:val="28"/>
+          <w:szCs w:val="28"/>
+        </w:rPr>
+      </w:pPr>
+    </w:p>
+    <w:p>
+      <w:pPr>
+        <w:pStyle w:val="ListParagraph"/>
+        <w:numPr>
+          <w:ilvl w:val="0"/>
+          <w:numId w:val="15"/>
+        </w:numPr>
+        <w:spacing w:line="240" w:lineRule="auto"/>
+        <w:rPr>
+          <w:rFonts w:ascii="Times New Roman" w:hAnsi="Times New Roman" w:cs="Times New Roman"/>
+          <w:sz w:val="28"/>
+          <w:szCs w:val="28"/>
+        </w:rPr>
+      </w:pPr>
+      <w:r>
+        <w:rPr>
+          <w:rFonts w:ascii="Times New Roman" w:hAnsi="Times New Roman" w:cs="Times New Roman"/>
+          <w:sz w:val="28"/>
+          <w:szCs w:val="28"/>
+        </w:rPr>
+        <w:t>Dsd</w:t>
+      </w:r>
+    </w:p>
+    <w:p>
+      <w:pPr>
+        <w:pStyle w:val="ListParagraph"/>
+        <w:numPr>
+          <w:ilvl w:val="0"/>
+          <w:numId w:val="15"/>
+        </w:numPr>
+        <w:spacing w:line="240" w:lineRule="auto"/>
+        <w:rPr>
+          <w:rFonts w:ascii="Times New Roman" w:hAnsi="Times New Roman" w:cs="Times New Roman"/>
+          <w:sz w:val="28"/>
+          <w:szCs w:val="28"/>
+        </w:rPr>
+      </w:pPr>
+      <w:r>
+        <w:rPr>
+          <w:rFonts w:ascii="Times New Roman" w:hAnsi="Times New Roman" w:cs="Times New Roman"/>
+          <w:sz w:val="28"/>
+          <w:szCs w:val="28"/>
+        </w:rPr>
+        <w:t>De</w:t>
+      </w:r>
+    </w:p>
+    <w:p>
+      <w:pPr>
+        <w:pStyle w:val="ListParagraph"/>
+        <w:numPr>
+          <w:ilvl w:val="0"/>
+          <w:numId w:val="15"/>
+        </w:numPr>
+        <w:spacing w:line="240" w:lineRule="auto"/>
+        <w:rPr>
+          <w:rFonts w:ascii="Times New Roman" w:hAnsi="Times New Roman" w:cs="Times New Roman"/>
+          <w:sz w:val="28"/>
+          <w:szCs w:val="28"/>
+        </w:rPr>
+      </w:pPr>
+      <w:r>
+        <w:rPr>
+          <w:rFonts w:ascii="Times New Roman" w:hAnsi="Times New Roman" w:cs="Times New Roman"/>
+          <w:sz w:val="28"/>
+          <w:szCs w:val="28"/>
+        </w:rPr>
+        <w:t>Efef</w:t>
+      </w:r>
+    </w:p>
+    <w:p>
+      <w:pPr>
+        <w:pStyle w:val="ListParagraph"/>
+        <w:numPr>
+          <w:ilvl w:val="0"/>
+          <w:numId w:val="15"/>
+        </w:numPr>
+        <w:spacing w:line="240" w:lineRule="auto"/>
+        <w:rPr>
+          <w:rFonts w:ascii="Times New Roman" w:hAnsi="Times New Roman" w:cs="Times New Roman"/>
+          <w:sz w:val="28"/>
+          <w:szCs w:val="28"/>
+        </w:rPr>
+      </w:pPr>
+      <w:r>
+        <w:rPr>
+          <w:rFonts w:ascii="Times New Roman" w:hAnsi="Times New Roman" w:cs="Times New Roman"/>
+          <w:sz w:val="28"/>
+          <w:szCs w:val="28"/>
+        </w:rPr>
+        <w:t>Gddfd</w:t>
+      </w:r>
+    </w:p>
+    <w:p>
+      <w:pPr>
+        <w:pStyle w:val="ListParagraph"/>
+        <w:numPr>
+          <w:ilvl w:val="0"/>
+          <w:numId w:val="15"/>
+        </w:numPr>
+        <w:spacing w:line="240" w:lineRule="auto"/>
+        <w:rPr>
+          <w:rFonts w:ascii="Times New Roman" w:hAnsi="Times New Roman" w:cs="Times New Roman"/>
+          <w:sz w:val="28"/>
+          <w:szCs w:val="28"/>
+        </w:rPr>
+      </w:pPr>
+      <w:r>
+        <w:rPr>
+          <w:rFonts w:ascii="Times New Roman" w:hAnsi="Times New Roman" w:cs="Times New Roman"/>
+          <w:sz w:val="28"/>
+          <w:szCs w:val="28"/>
+        </w:rPr>
+        <w:t>Gfgfg</w:t>
+      </w:r>
+    </w:p>
+    <w:p>
+      <w:pPr>
+        <w:pStyle w:val="ListParagraph"/>
+        <w:numPr>
+          <w:ilvl w:val="0"/>
+          <w:numId w:val="15"/>
+        </w:numPr>
+        <w:spacing w:line="240" w:lineRule="auto"/>
+        <w:rPr>
+          <w:rFonts w:ascii="Times New Roman" w:hAnsi="Times New Roman" w:cs="Times New Roman"/>
+          <w:sz w:val="28"/>
+          <w:szCs w:val="28"/>
+        </w:rPr>
+      </w:pPr>
+      <w:r>
+        <w:rPr>
+          <w:rFonts w:ascii="Times New Roman" w:hAnsi="Times New Roman" w:cs="Times New Roman"/>
+          <w:sz w:val="28"/>
+          <w:szCs w:val="28"/>
+        </w:rPr>
+        <w:t>Testcase 8: Ma trận 20x20:</w:t>
+      </w:r>
+    </w:p>
+    <w:p>
+      <w:pPr>
+        <w:spacing w:line="240" w:lineRule="auto"/>
+        <w:rPr>
+          <w:rFonts w:ascii="Times New Roman" w:hAnsi="Times New Roman" w:cs="Times New Roman"/>
+          <w:sz w:val="28"/>
+          <w:szCs w:val="28"/>
+        </w:rPr>
+      </w:pPr>
+    </w:p>
+    <w:tbl>
+      <w:tblPr>
+        <w:tblStyle w:val="TableGrid"/>
+        <w:tblW w:w="0" w:type="auto"/>
+        <w:tblInd w:w="704" w:type="dxa"/>
+        <w:tblLook w:val="04A0" w:firstRow="1" w:lastRow="0" w:firstColumn="1" w:lastColumn="0" w:noHBand="0" w:noVBand="1"/>
+      </w:tblPr>
+      <w:tblGrid>
+        <w:gridCol w:w="2307"/>
+        <w:gridCol w:w="6339"/>
+      </w:tblGrid>
+      <w:tr>
+        <w:tc>
+          <w:tcPr>
+            <w:tcW w:w="2977" w:type="dxa"/>
+          </w:tcPr>
+          <w:p>
+            <w:pPr>
+              <w:pStyle w:val="ListParagraph"/>
+              <w:ind w:left="0"/>
+              <w:rPr>
+                <w:rFonts w:ascii="Times New Roman" w:hAnsi="Times New Roman" w:cs="Times New Roman"/>
+                <w:sz w:val="28"/>
+                <w:szCs w:val="28"/>
+              </w:rPr>
+            </w:pPr>
+            <w:r>
+              <w:rPr>
+                <w:rFonts w:ascii="Times New Roman" w:hAnsi="Times New Roman" w:cs="Times New Roman"/>
+                <w:sz w:val="28"/>
+                <w:szCs w:val="28"/>
+              </w:rPr>
+              <w:t>i</w:t>
+            </w:r>
+            <w:r>
+              <w:rPr>
+                <w:rFonts w:ascii="Times New Roman" w:hAnsi="Times New Roman" w:cs="Times New Roman"/>
+                <w:sz w:val="28"/>
+                <w:szCs w:val="28"/>
+              </w:rPr>
+              <w:t>nput</w:t>
+            </w:r>
+            <w:r>
+              <w:rPr>
+                <w:rFonts w:ascii="Times New Roman" w:hAnsi="Times New Roman" w:cs="Times New Roman"/>
+                <w:sz w:val="28"/>
+                <w:szCs w:val="28"/>
+              </w:rPr>
+              <w:t>8</w:t>
+            </w:r>
+            <w:r>
+              <w:rPr>
+                <w:rFonts w:ascii="Times New Roman" w:hAnsi="Times New Roman" w:cs="Times New Roman"/>
+                <w:sz w:val="28"/>
+                <w:szCs w:val="28"/>
+              </w:rPr>
+              <w:t>.txt</w:t>
+            </w:r>
+          </w:p>
+        </w:tc>
+        <w:tc>
+          <w:tcPr>
+            <w:tcW w:w="4678" w:type="dxa"/>
+          </w:tcPr>
+          <w:p>
+            <w:pPr>
+              <w:pStyle w:val="ListParagraph"/>
+              <w:ind w:left="0"/>
+              <w:rPr>
+                <w:rFonts w:ascii="Times New Roman" w:hAnsi="Times New Roman" w:cs="Times New Roman"/>
+                <w:sz w:val="28"/>
+                <w:szCs w:val="28"/>
+              </w:rPr>
+            </w:pPr>
+            <w:r>
+              <w:rPr>
+                <w:rFonts w:ascii="Times New Roman" w:hAnsi="Times New Roman" w:cs="Times New Roman"/>
+                <w:sz w:val="28"/>
+                <w:szCs w:val="28"/>
+              </w:rPr>
+              <w:drawing>
+                <wp:inline distT="0" distB="0" distL="0" distR="0" wp14:anchorId="2AD08D80" wp14:editId="61CEE066">
+                  <wp:extent cx="3888712" cy="3266353"/>
+                  <wp:effectExtent l="0" t="0" r="0" b="0"/>
+                  <wp:docPr id="493582714" name="Picture 1"/>
+                  <wp:cNvGraphicFramePr>
+                    <a:graphicFrameLocks xmlns:a="http://schemas.openxmlformats.org/drawingml/2006/main" noChangeAspect="1"/>
+                  </wp:cNvGraphicFramePr>
+                  <a:graphic xmlns:a="http://schemas.openxmlformats.org/drawingml/2006/main">
+                    <a:graphicData uri="http://schemas.openxmlformats.org/drawingml/2006/picture">
+                      <pic:pic xmlns:pic="http://schemas.openxmlformats.org/drawingml/2006/picture">
+                        <pic:nvPicPr>
+                          <pic:cNvPr id="493582714" name=""/>
+                          <pic:cNvPicPr/>
+                        </pic:nvPicPr>
+                        <pic:blipFill>
+                          <a:blip r:embed="rId16"/>
+                          <a:stretch>
+                            <a:fillRect/>
+                          </a:stretch>
+                        </pic:blipFill>
+                        <pic:spPr>
+                          <a:xfrm>
+                            <a:off x="0" y="0"/>
+                            <a:ext cx="3907051" cy="3281757"/>
+                          </a:xfrm>
+                          <a:prstGeom prst="rect">
+                            <a:avLst/>
+                          </a:prstGeom>
+                        </pic:spPr>
+                      </pic:pic>
+                    </a:graphicData>
+                  </a:graphic>
+                </wp:inline>
+              </w:drawing>
+            </w:r>
+          </w:p>
+        </w:tc>
+      </w:tr>
+      <w:tr>
+        <w:tc>
+          <w:tcPr>
+            <w:tcW w:w="2977" w:type="dxa"/>
+          </w:tcPr>
+          <w:p>
+            <w:pPr>
+              <w:pStyle w:val="ListParagraph"/>
+              <w:ind w:left="0"/>
+              <w:rPr>
+                <w:rFonts w:ascii="Times New Roman" w:hAnsi="Times New Roman" w:cs="Times New Roman"/>
+                <w:sz w:val="28"/>
+                <w:szCs w:val="28"/>
+              </w:rPr>
+            </w:pPr>
+            <w:r>
+              <w:rPr>
+                <w:rFonts w:ascii="Times New Roman" w:hAnsi="Times New Roman" w:cs="Times New Roman"/>
+                <w:sz w:val="28"/>
+                <w:szCs w:val="28"/>
+              </w:rPr>
+              <w:t>Kết quả dự kiến</w:t>
+            </w:r>
+          </w:p>
+        </w:tc>
+        <w:tc>
+          <w:tcPr>
+            <w:tcW w:w="4678" w:type="dxa"/>
+          </w:tcPr>
+          <w:p>
+            <w:pPr>
+              <w:pStyle w:val="ListParagraph"/>
+              <w:ind w:left="0"/>
+              <w:rPr>
+                <w:rFonts w:ascii="Times New Roman" w:hAnsi="Times New Roman" w:cs="Times New Roman"/>
+                <w:sz w:val="28"/>
+                <w:szCs w:val="28"/>
+              </w:rPr>
+            </w:pPr>
+            <w:r>
+              <w:rPr>
+                <w:rFonts w:ascii="Times New Roman" w:hAnsi="Times New Roman" w:cs="Times New Roman"/>
+                <w:sz w:val="28"/>
+                <w:szCs w:val="28"/>
+              </w:rPr>
+              <w:t>False</w:t>
+            </w:r>
+            <w:r>
+              <w:rPr>
+                <w:rFonts w:ascii="Times New Roman" w:hAnsi="Times New Roman" w:cs="Times New Roman"/>
+                <w:sz w:val="28"/>
+                <w:szCs w:val="28"/>
+              </w:rPr>
+              <w:t xml:space="preserve"> </w:t>
+            </w:r>
+          </w:p>
+        </w:tc>
+      </w:tr>
+      <w:tr>
+        <w:tc>
+          <w:tcPr>
+            <w:tcW w:w="2977" w:type="dxa"/>
+          </w:tcPr>
+          <w:p>
+            <w:pPr>
+              <w:pStyle w:val="ListParagraph"/>
+              <w:ind w:left="0"/>
+              <w:rPr>
+                <w:rFonts w:ascii="Times New Roman" w:hAnsi="Times New Roman" w:cs="Times New Roman"/>
+                <w:sz w:val="28"/>
+                <w:szCs w:val="28"/>
+              </w:rPr>
+            </w:pPr>
+            <w:r>
+              <w:rPr>
+                <w:rFonts w:ascii="Times New Roman" w:hAnsi="Times New Roman" w:cs="Times New Roman"/>
+                <w:sz w:val="28"/>
+                <w:szCs w:val="28"/>
+              </w:rPr>
+              <w:t>o</w:t>
+            </w:r>
+            <w:r>
+              <w:rPr>
+                <w:rFonts w:ascii="Times New Roman" w:hAnsi="Times New Roman" w:cs="Times New Roman"/>
+                <w:sz w:val="28"/>
+                <w:szCs w:val="28"/>
+              </w:rPr>
+              <w:t>utput</w:t>
+            </w:r>
+            <w:r>
+              <w:rPr>
+                <w:rFonts w:ascii="Times New Roman" w:hAnsi="Times New Roman" w:cs="Times New Roman"/>
+                <w:sz w:val="28"/>
+                <w:szCs w:val="28"/>
+              </w:rPr>
+              <w:t>8</w:t>
+            </w:r>
+            <w:r>
+              <w:rPr>
+                <w:rFonts w:ascii="Times New Roman" w:hAnsi="Times New Roman" w:cs="Times New Roman"/>
+                <w:sz w:val="28"/>
+                <w:szCs w:val="28"/>
+              </w:rPr>
+              <w:t>.txt</w:t>
+            </w:r>
+          </w:p>
+        </w:tc>
+        <w:tc>
+          <w:tcPr>
+            <w:tcW w:w="4678" w:type="dxa"/>
+          </w:tcPr>
+          <w:p>
+            <w:pPr>
+              <w:pStyle w:val="ListParagraph"/>
+              <w:ind w:left="0"/>
+              <w:rPr>
+                <w:rFonts w:ascii="Times New Roman" w:hAnsi="Times New Roman" w:cs="Times New Roman"/>
+                <w:sz w:val="28"/>
+                <w:szCs w:val="28"/>
+              </w:rPr>
+            </w:pPr>
+            <w:r>
+              <w:rPr>
+                <w:rFonts w:ascii="Times New Roman" w:hAnsi="Times New Roman" w:cs="Times New Roman"/>
+                <w:sz w:val="28"/>
+                <w:szCs w:val="28"/>
+              </w:rPr>
+              <w:t>False</w:t>
+            </w:r>
+          </w:p>
+        </w:tc>
+      </w:tr>
+      <w:tr>
+        <w:tc>
+          <w:tcPr>
+            <w:tcW w:w="7655" w:type="dxa"/>
+            <w:gridSpan w:val="2"/>
+          </w:tcPr>
+          <w:p>
+            <w:pPr>
+              <w:pStyle w:val="ListParagraph"/>
+              <w:ind w:left="0"/>
+              <w:rPr>
+                <w:rFonts w:ascii="Times New Roman" w:hAnsi="Times New Roman" w:cs="Times New Roman"/>
+                <w:sz w:val="28"/>
+                <w:szCs w:val="28"/>
+              </w:rPr>
+            </w:pPr>
+            <w:r>
+              <w:rPr>
+                <w:rFonts w:ascii="Times New Roman" w:hAnsi="Times New Roman" w:cs="Times New Roman"/>
+                <w:sz w:val="28"/>
+                <w:szCs w:val="28"/>
+              </w:rPr>
+              <w:t>Kết luận: Ta thấy kết quả dự kiến giống với kết quả chúng ta chạy ra trên output</w:t>
+            </w:r>
+            <w:r>
+              <w:rPr>
+                <w:rFonts w:ascii="Times New Roman" w:hAnsi="Times New Roman" w:cs="Times New Roman"/>
+                <w:sz w:val="28"/>
+                <w:szCs w:val="28"/>
+              </w:rPr>
+              <w:t>8</w:t>
+            </w:r>
+            <w:r>
+              <w:rPr>
+                <w:rFonts w:ascii="Times New Roman" w:hAnsi="Times New Roman" w:cs="Times New Roman"/>
+                <w:sz w:val="28"/>
+                <w:szCs w:val="28"/>
+              </w:rPr>
+              <w:t>.txt</w:t>
+            </w:r>
+          </w:p>
+        </w:tc>
+      </w:tr>
+    </w:tbl>
+    <w:p>
+      <w:pPr>
+        <w:pStyle w:val="ListParagraph"/>
+        <w:spacing w:line="240" w:lineRule="auto"/>
+        <w:ind w:left="1800"/>
+        <w:rPr>
+          <w:rFonts w:ascii="Times New Roman" w:hAnsi="Times New Roman" w:cs="Times New Roman"/>
+          <w:b/>
+          <w:bCs/>
+          <w:sz w:val="28"/>
+          <w:szCs w:val="28"/>
+        </w:rPr>
+      </w:pPr>
+    </w:p>
+    <w:p>
+      <w:pPr>
+        <w:pStyle w:val="ListParagraph"/>
+        <w:spacing w:line="240" w:lineRule="auto"/>
+        <w:ind w:left="1800"/>
+        <w:rPr>
+          <w:rFonts w:ascii="Times New Roman" w:hAnsi="Times New Roman" w:cs="Times New Roman"/>
+          <w:sz w:val="28"/>
+          <w:szCs w:val="28"/>
+        </w:rPr>
+      </w:pPr>
     </w:p>
     <w:p>
       <w:pPr>
@@ -1442,6 +3245,49 @@
     <w:p>
       <w:pPr>
         <w:pStyle w:val="ListParagraph"/>
+        <w:spacing w:line="240" w:lineRule="auto"/>
+        <w:ind w:left="1440"/>
+        <w:rPr>
+          <w:rFonts w:ascii="Times New Roman" w:hAnsi="Times New Roman" w:cs="Times New Roman"/>
+          <w:sz w:val="28"/>
+          <w:szCs w:val="28"/>
+        </w:rPr>
+      </w:pPr>
+      <w:r>
+        <w:rPr>
+          <w:rFonts w:ascii="Times New Roman" w:hAnsi="Times New Roman" w:cs="Times New Roman"/>
+          <w:sz w:val="28"/>
+          <w:szCs w:val="28"/>
+        </w:rPr>
+        <w:t xml:space="preserve">DPLL: </w:t>
+      </w:r>
+      <w:hyperlink r:id="rId17" w:history="1">
+        <w:r>
+          <w:rPr>
+            <w:rStyle w:val="Hyperlink"/>
+            <w:rFonts w:ascii="Times New Roman" w:hAnsi="Times New Roman" w:cs="Times New Roman"/>
+            <w:sz w:val="28"/>
+            <w:szCs w:val="28"/>
+          </w:rPr>
+          <w:t>https://en.wikipedia.org/wiki/DPLL_algorithm</w:t>
+        </w:r>
+      </w:hyperlink>
+    </w:p>
+    <w:p>
+      <w:pPr>
+        <w:pStyle w:val="ListParagraph"/>
+        <w:spacing w:line="240" w:lineRule="auto"/>
+        <w:ind w:left="1440"/>
+        <w:rPr>
+          <w:rFonts w:ascii="Times New Roman" w:hAnsi="Times New Roman" w:cs="Times New Roman"/>
+          <w:sz w:val="28"/>
+          <w:szCs w:val="28"/>
+        </w:rPr>
+      </w:pPr>
+    </w:p>
+    <w:p>
+      <w:pPr>
+        <w:pStyle w:val="ListParagraph"/>
         <w:numPr>
           <w:ilvl w:val="0"/>
           <w:numId w:val="16"/>
@@ -1487,6 +3333,7 @@
           <w:sz w:val="28"/>
           <w:szCs w:val="28"/>
         </w:rPr>
+        <w:lastRenderedPageBreak/>
         <w:t>I,II</w:t>
       </w:r>
       <w:proofErr w:type="gramEnd"/>
@@ -1532,8 +3379,8 @@
       </w:r>
     </w:p>
     <w:sectPr>
-      <w:footerReference w:type="even" r:id="rId9"/>
-      <w:footerReference w:type="default" r:id="rId10"/>
+      <w:footerReference w:type="even" r:id="rId18"/>
+      <w:footerReference w:type="default" r:id="rId19"/>
       <w:pgSz w:w="12240" w:h="15840"/>
       <w:pgMar w:top="1440" w:right="1440" w:bottom="1440" w:left="1440" w:header="708" w:footer="708" w:gutter="0"/>
       <w:pgBorders w:display="firstPage" w:offsetFrom="page">
@@ -2350,6 +4197,118 @@
     </w:lvl>
   </w:abstractNum>
   <w:abstractNum w:abstractNumId="6" w15:restartNumberingAfterBreak="0">
+    <w:nsid w:val="382B1116"/>
+    <w:multiLevelType w:val="hybridMultilevel"/>
+    <w:tmpl w:val="915027AC"/>
+    <w:lvl w:ilvl="0" w:tplc="25CA10BA">
+      <w:numFmt w:val="bullet"/>
+      <w:lvlText w:val="-"/>
+      <w:lvlJc w:val="left"/>
+      <w:pPr>
+        <w:ind w:left="1800" w:hanging="360"/>
+      </w:pPr>
+      <w:rPr>
+        <w:rFonts w:ascii="Times New Roman" w:eastAsia="Arial" w:hAnsi="Times New Roman" w:cs="Times New Roman" w:hint="default"/>
+      </w:rPr>
+    </w:lvl>
+    <w:lvl w:ilvl="1" w:tplc="04090001">
+      <w:start w:val="1"/>
+      <w:numFmt w:val="bullet"/>
+      <w:lvlText w:val=""/>
+      <w:lvlJc w:val="left"/>
+      <w:pPr>
+        <w:ind w:left="2520" w:hanging="360"/>
+      </w:pPr>
+      <w:rPr>
+        <w:rFonts w:ascii="Symbol" w:hAnsi="Symbol" w:hint="default"/>
+      </w:rPr>
+    </w:lvl>
+    <w:lvl w:ilvl="2" w:tplc="04090005" w:tentative="1">
+      <w:start w:val="1"/>
+      <w:numFmt w:val="bullet"/>
+      <w:lvlText w:val=""/>
+      <w:lvlJc w:val="left"/>
+      <w:pPr>
+        <w:ind w:left="3240" w:hanging="360"/>
+      </w:pPr>
+      <w:rPr>
+        <w:rFonts w:ascii="Wingdings" w:hAnsi="Wingdings" w:hint="default"/>
+      </w:rPr>
+    </w:lvl>
+    <w:lvl w:ilvl="3" w:tplc="04090001" w:tentative="1">
+      <w:start w:val="1"/>
+      <w:numFmt w:val="bullet"/>
+      <w:lvlText w:val=""/>
+      <w:lvlJc w:val="left"/>
+      <w:pPr>
+        <w:ind w:left="3960" w:hanging="360"/>
+      </w:pPr>
+      <w:rPr>
+        <w:rFonts w:ascii="Symbol" w:hAnsi="Symbol" w:hint="default"/>
+      </w:rPr>
+    </w:lvl>
+    <w:lvl w:ilvl="4" w:tplc="04090003" w:tentative="1">
+      <w:start w:val="1"/>
+      <w:numFmt w:val="bullet"/>
+      <w:lvlText w:val="o"/>
+      <w:lvlJc w:val="left"/>
+      <w:pPr>
+        <w:ind w:left="4680" w:hanging="360"/>
+      </w:pPr>
+      <w:rPr>
+        <w:rFonts w:ascii="Courier New" w:hAnsi="Courier New" w:cs="Courier New" w:hint="default"/>
+      </w:rPr>
+    </w:lvl>
+    <w:lvl w:ilvl="5" w:tplc="04090005" w:tentative="1">
+      <w:start w:val="1"/>
+      <w:numFmt w:val="bullet"/>
+      <w:lvlText w:val=""/>
+      <w:lvlJc w:val="left"/>
+      <w:pPr>
+        <w:ind w:left="5400" w:hanging="360"/>
+      </w:pPr>
+      <w:rPr>
+        <w:rFonts w:ascii="Wingdings" w:hAnsi="Wingdings" w:hint="default"/>
+      </w:rPr>
+    </w:lvl>
+    <w:lvl w:ilvl="6" w:tplc="04090001" w:tentative="1">
+      <w:start w:val="1"/>
+      <w:numFmt w:val="bullet"/>
+      <w:lvlText w:val=""/>
+      <w:lvlJc w:val="left"/>
+      <w:pPr>
+        <w:ind w:left="6120" w:hanging="360"/>
+      </w:pPr>
+      <w:rPr>
+        <w:rFonts w:ascii="Symbol" w:hAnsi="Symbol" w:hint="default"/>
+      </w:rPr>
+    </w:lvl>
+    <w:lvl w:ilvl="7" w:tplc="04090003" w:tentative="1">
+      <w:start w:val="1"/>
+      <w:numFmt w:val="bullet"/>
+      <w:lvlText w:val="o"/>
+      <w:lvlJc w:val="left"/>
+      <w:pPr>
+        <w:ind w:left="6840" w:hanging="360"/>
+      </w:pPr>
+      <w:rPr>
+        <w:rFonts w:ascii="Courier New" w:hAnsi="Courier New" w:cs="Courier New" w:hint="default"/>
+      </w:rPr>
+    </w:lvl>
+    <w:lvl w:ilvl="8" w:tplc="04090005" w:tentative="1">
+      <w:start w:val="1"/>
+      <w:numFmt w:val="bullet"/>
+      <w:lvlText w:val=""/>
+      <w:lvlJc w:val="left"/>
+      <w:pPr>
+        <w:ind w:left="7560" w:hanging="360"/>
+      </w:pPr>
+      <w:rPr>
+        <w:rFonts w:ascii="Wingdings" w:hAnsi="Wingdings" w:hint="default"/>
+      </w:rPr>
+    </w:lvl>
+  </w:abstractNum>
+  <w:abstractNum w:abstractNumId="7" w15:restartNumberingAfterBreak="0">
     <w:nsid w:val="404A2398"/>
     <w:multiLevelType w:val="hybridMultilevel"/>
     <w:tmpl w:val="14A4263E"/>
@@ -2438,7 +4397,7 @@
       </w:pPr>
     </w:lvl>
   </w:abstractNum>
-  <w:abstractNum w:abstractNumId="7" w15:restartNumberingAfterBreak="0">
+  <w:abstractNum w:abstractNumId="8" w15:restartNumberingAfterBreak="0">
     <w:nsid w:val="415767A5"/>
     <w:multiLevelType w:val="hybridMultilevel"/>
     <w:tmpl w:val="AC6077E2"/>
@@ -2527,7 +4486,7 @@
       </w:pPr>
     </w:lvl>
   </w:abstractNum>
-  <w:abstractNum w:abstractNumId="8" w15:restartNumberingAfterBreak="0">
+  <w:abstractNum w:abstractNumId="9" w15:restartNumberingAfterBreak="0">
     <w:nsid w:val="5BFE7353"/>
     <w:multiLevelType w:val="hybridMultilevel"/>
     <w:tmpl w:val="C69831AE"/>
@@ -2619,7 +4578,7 @@
       </w:pPr>
     </w:lvl>
   </w:abstractNum>
-  <w:abstractNum w:abstractNumId="9" w15:restartNumberingAfterBreak="0">
+  <w:abstractNum w:abstractNumId="10" w15:restartNumberingAfterBreak="0">
     <w:nsid w:val="5D8C1A8E"/>
     <w:multiLevelType w:val="hybridMultilevel"/>
     <w:tmpl w:val="C9C2B01E"/>
@@ -2705,7 +4664,7 @@
       </w:pPr>
     </w:lvl>
   </w:abstractNum>
-  <w:abstractNum w:abstractNumId="10" w15:restartNumberingAfterBreak="0">
+  <w:abstractNum w:abstractNumId="11" w15:restartNumberingAfterBreak="0">
     <w:nsid w:val="608358E9"/>
     <w:multiLevelType w:val="hybridMultilevel"/>
     <w:tmpl w:val="536E3DE0"/>
@@ -2794,7 +4753,7 @@
       </w:pPr>
     </w:lvl>
   </w:abstractNum>
-  <w:abstractNum w:abstractNumId="11" w15:restartNumberingAfterBreak="0">
+  <w:abstractNum w:abstractNumId="12" w15:restartNumberingAfterBreak="0">
     <w:nsid w:val="670B5E72"/>
     <w:multiLevelType w:val="hybridMultilevel"/>
     <w:tmpl w:val="3FB21B9A"/>
@@ -2883,7 +4842,7 @@
       </w:pPr>
     </w:lvl>
   </w:abstractNum>
-  <w:abstractNum w:abstractNumId="12" w15:restartNumberingAfterBreak="0">
+  <w:abstractNum w:abstractNumId="13" w15:restartNumberingAfterBreak="0">
     <w:nsid w:val="705E087B"/>
     <w:multiLevelType w:val="hybridMultilevel"/>
     <w:tmpl w:val="B55C07DE"/>
@@ -2972,7 +4931,7 @@
       </w:pPr>
     </w:lvl>
   </w:abstractNum>
-  <w:abstractNum w:abstractNumId="13" w15:restartNumberingAfterBreak="0">
+  <w:abstractNum w:abstractNumId="14" w15:restartNumberingAfterBreak="0">
     <w:nsid w:val="72E1040D"/>
     <w:multiLevelType w:val="hybridMultilevel"/>
     <w:tmpl w:val="AE22F6AC"/>
@@ -3061,7 +5020,96 @@
       </w:pPr>
     </w:lvl>
   </w:abstractNum>
-  <w:abstractNum w:abstractNumId="14" w15:restartNumberingAfterBreak="0">
+  <w:abstractNum w:abstractNumId="15" w15:restartNumberingAfterBreak="0">
+    <w:nsid w:val="77A00E53"/>
+    <w:multiLevelType w:val="hybridMultilevel"/>
+    <w:tmpl w:val="09C4FB30"/>
+    <w:lvl w:ilvl="0" w:tplc="E3A48814">
+      <w:start w:val="1"/>
+      <w:numFmt w:val="lowerLetter"/>
+      <w:lvlText w:val="%1."/>
+      <w:lvlJc w:val="left"/>
+      <w:pPr>
+        <w:ind w:left="2160" w:hanging="360"/>
+      </w:pPr>
+      <w:rPr>
+        <w:rFonts w:hint="default"/>
+      </w:rPr>
+    </w:lvl>
+    <w:lvl w:ilvl="1" w:tplc="04090019" w:tentative="1">
+      <w:start w:val="1"/>
+      <w:numFmt w:val="lowerLetter"/>
+      <w:lvlText w:val="%2."/>
+      <w:lvlJc w:val="left"/>
+      <w:pPr>
+        <w:ind w:left="2880" w:hanging="360"/>
+      </w:pPr>
+    </w:lvl>
+    <w:lvl w:ilvl="2" w:tplc="0409001B" w:tentative="1">
+      <w:start w:val="1"/>
+      <w:numFmt w:val="lowerRoman"/>
+      <w:lvlText w:val="%3."/>
+      <w:lvlJc w:val="right"/>
+      <w:pPr>
+        <w:ind w:left="3600" w:hanging="180"/>
+      </w:pPr>
+    </w:lvl>
+    <w:lvl w:ilvl="3" w:tplc="0409000F" w:tentative="1">
+      <w:start w:val="1"/>
+      <w:numFmt w:val="decimal"/>
+      <w:lvlText w:val="%4."/>
+      <w:lvlJc w:val="left"/>
+      <w:pPr>
+        <w:ind w:left="4320" w:hanging="360"/>
+      </w:pPr>
+    </w:lvl>
+    <w:lvl w:ilvl="4" w:tplc="04090019" w:tentative="1">
+      <w:start w:val="1"/>
+      <w:numFmt w:val="lowerLetter"/>
+      <w:lvlText w:val="%5."/>
+      <w:lvlJc w:val="left"/>
+      <w:pPr>
+        <w:ind w:left="5040" w:hanging="360"/>
+      </w:pPr>
+    </w:lvl>
+    <w:lvl w:ilvl="5" w:tplc="0409001B" w:tentative="1">
+      <w:start w:val="1"/>
+      <w:numFmt w:val="lowerRoman"/>
+      <w:lvlText w:val="%6."/>
+      <w:lvlJc w:val="right"/>
+      <w:pPr>
+        <w:ind w:left="5760" w:hanging="180"/>
+      </w:pPr>
+    </w:lvl>
+    <w:lvl w:ilvl="6" w:tplc="0409000F" w:tentative="1">
+      <w:start w:val="1"/>
+      <w:numFmt w:val="decimal"/>
+      <w:lvlText w:val="%7."/>
+      <w:lvlJc w:val="left"/>
+      <w:pPr>
+        <w:ind w:left="6480" w:hanging="360"/>
+      </w:pPr>
+    </w:lvl>
+    <w:lvl w:ilvl="7" w:tplc="04090019" w:tentative="1">
+      <w:start w:val="1"/>
+      <w:numFmt w:val="lowerLetter"/>
+      <w:lvlText w:val="%8."/>
+      <w:lvlJc w:val="left"/>
+      <w:pPr>
+        <w:ind w:left="7200" w:hanging="360"/>
+      </w:pPr>
+    </w:lvl>
+    <w:lvl w:ilvl="8" w:tplc="0409001B" w:tentative="1">
+      <w:start w:val="1"/>
+      <w:numFmt w:val="lowerRoman"/>
+      <w:lvlText w:val="%9."/>
+      <w:lvlJc w:val="right"/>
+      <w:pPr>
+        <w:ind w:left="7920" w:hanging="180"/>
+      </w:pPr>
+    </w:lvl>
+  </w:abstractNum>
+  <w:abstractNum w:abstractNumId="16" w15:restartNumberingAfterBreak="0">
     <w:nsid w:val="78F35968"/>
     <w:multiLevelType w:val="hybridMultilevel"/>
     <w:tmpl w:val="7D3CD2B4"/>
@@ -3174,7 +5222,7 @@
       </w:rPr>
     </w:lvl>
   </w:abstractNum>
-  <w:abstractNum w:abstractNumId="15" w15:restartNumberingAfterBreak="0">
+  <w:abstractNum w:abstractNumId="17" w15:restartNumberingAfterBreak="0">
     <w:nsid w:val="794E6B14"/>
     <w:multiLevelType w:val="hybridMultilevel"/>
     <w:tmpl w:val="FC18A8C6"/>
@@ -3267,7 +5315,7 @@
     <w:abstractNumId w:val="4"/>
   </w:num>
   <w:num w:numId="2" w16cid:durableId="757945643">
-    <w:abstractNumId w:val="8"/>
+    <w:abstractNumId w:val="9"/>
   </w:num>
   <w:num w:numId="3" w16cid:durableId="32851746">
     <w:abstractNumId w:val="0"/>
@@ -3285,31 +5333,37 @@
     <w:abstractNumId w:val="2"/>
   </w:num>
   <w:num w:numId="8" w16cid:durableId="1680354674">
-    <w:abstractNumId w:val="15"/>
+    <w:abstractNumId w:val="17"/>
   </w:num>
   <w:num w:numId="9" w16cid:durableId="1660503300">
+    <w:abstractNumId w:val="16"/>
+  </w:num>
+  <w:num w:numId="10" w16cid:durableId="2025743839">
+    <w:abstractNumId w:val="10"/>
+  </w:num>
+  <w:num w:numId="11" w16cid:durableId="1451902108">
     <w:abstractNumId w:val="14"/>
   </w:num>
-  <w:num w:numId="10" w16cid:durableId="2025743839">
-    <w:abstractNumId w:val="9"/>
+  <w:num w:numId="12" w16cid:durableId="922956205">
+    <w:abstractNumId w:val="11"/>
   </w:num>
-  <w:num w:numId="11" w16cid:durableId="1451902108">
+  <w:num w:numId="13" w16cid:durableId="88166366">
+    <w:abstractNumId w:val="8"/>
+  </w:num>
+  <w:num w:numId="14" w16cid:durableId="69696904">
+    <w:abstractNumId w:val="7"/>
+  </w:num>
+  <w:num w:numId="15" w16cid:durableId="2096855468">
     <w:abstractNumId w:val="13"/>
   </w:num>
-  <w:num w:numId="12" w16cid:durableId="922956205">
-    <w:abstractNumId w:val="10"/>
+  <w:num w:numId="16" w16cid:durableId="1000886381">
+    <w:abstractNumId w:val="12"/>
   </w:num>
-  <w:num w:numId="13" w16cid:durableId="88166366">
-    <w:abstractNumId w:val="7"/>
-  </w:num>
-  <w:num w:numId="14" w16cid:durableId="69696904">
+  <w:num w:numId="17" w16cid:durableId="677537385">
     <w:abstractNumId w:val="6"/>
   </w:num>
-  <w:num w:numId="15" w16cid:durableId="2096855468">
-    <w:abstractNumId w:val="12"/>
-  </w:num>
-  <w:num w:numId="16" w16cid:durableId="1000886381">
-    <w:abstractNumId w:val="11"/>
+  <w:num w:numId="18" w16cid:durableId="316107235">
+    <w:abstractNumId w:val="15"/>
   </w:num>
 </w:numbering>
 </file>
@@ -4522,6 +6576,18 @@
       <w:szCs w:val="20"/>
     </w:rPr>
   </w:style>
+  <w:style w:type="character" w:styleId="UnresolvedMention">
+    <w:name w:val="Unresolved Mention"/>
+    <w:basedOn w:val="DefaultParagraphFont"/>
+    <w:uiPriority w:val="99"/>
+    <w:semiHidden/>
+    <w:unhideWhenUsed/>
+    <w:rsid w:val="00DB3798"/>
+    <w:rPr>
+      <w:color w:val="605E5C"/>
+      <w:shd w:val="clear" w:color="auto" w:fill="E1DFDD"/>
+    </w:rPr>
+  </w:style>
 </w:styles>
 </file>
 

</xml_diff>

<commit_message>
Update main, tạo menu thực hiện, update báo cáo
</commit_message>
<xml_diff>
--- a/Report.docx
+++ b/Report.docx
@@ -1069,6 +1069,34 @@
     <w:p>
       <w:pPr>
         <w:pStyle w:val="ListParagraph"/>
+        <w:spacing w:line="240" w:lineRule="auto"/>
+        <w:ind w:left="1080"/>
+        <w:rPr>
+          <w:rFonts w:ascii="Times New Roman" w:hAnsi="Times New Roman" w:cs="Times New Roman"/>
+          <w:sz w:val="28"/>
+          <w:szCs w:val="28"/>
+        </w:rPr>
+      </w:pPr>
+      <w:r>
+        <w:rPr>
+          <w:rFonts w:ascii="Times New Roman" w:hAnsi="Times New Roman" w:cs="Times New Roman"/>
+          <w:sz w:val="28"/>
+          <w:szCs w:val="28"/>
+        </w:rPr>
+        <w:t>Ở đây chúng ta giả sử file input.txt đầu vào là đúng với định dạng cho trước</w:t>
+      </w:r>
+      <w:r>
+        <w:rPr>
+          <w:rFonts w:ascii="Times New Roman" w:hAnsi="Times New Roman" w:cs="Times New Roman"/>
+          <w:sz w:val="28"/>
+          <w:szCs w:val="28"/>
+        </w:rPr>
+        <w:t xml:space="preserve"> để khi đọc file thì dữ liệu file được chính xác.</w:t>
+      </w:r>
+    </w:p>
+    <w:p>
+      <w:pPr>
+        <w:pStyle w:val="ListParagraph"/>
         <w:numPr>
           <w:ilvl w:val="0"/>
           <w:numId w:val="13"/>
@@ -1402,6 +1430,7 @@
           <w:sz w:val="28"/>
           <w:szCs w:val="28"/>
         </w:rPr>
+        <w:lastRenderedPageBreak/>
         <w:t>Output:</w:t>
       </w:r>
       <w:r>
@@ -1433,7 +1462,6 @@
           <w:sz w:val="28"/>
           <w:szCs w:val="28"/>
         </w:rPr>
-        <w:lastRenderedPageBreak/>
         <w:t>True</w:t>
       </w:r>
       <w:r>
@@ -2100,7 +2128,6 @@
         </w:rPr>
         <w:t xml:space="preserve">Hàm </w:t>
       </w:r>
-      <w:proofErr w:type="gramStart"/>
       <w:r>
         <w:rPr>
           <w:rFonts w:ascii="Times New Roman" w:hAnsi="Times New Roman" w:cs="Times New Roman"/>
@@ -2111,7 +2138,6 @@
         </w:rPr>
         <w:t>doDPLL(</w:t>
       </w:r>
-      <w:proofErr w:type="gramEnd"/>
       <w:r>
         <w:rPr>
           <w:rFonts w:ascii="Times New Roman" w:hAnsi="Times New Roman" w:cs="Times New Roman"/>
@@ -2120,7 +2146,27 @@
           <w:sz w:val="28"/>
           <w:szCs w:val="28"/>
         </w:rPr>
-        <w:t>cnfs, puzzle)</w:t>
+        <w:t>puzzle</w:t>
+      </w:r>
+      <w:r>
+        <w:rPr>
+          <w:rFonts w:ascii="Times New Roman" w:hAnsi="Times New Roman" w:cs="Times New Roman"/>
+          <w:b/>
+          <w:bCs/>
+          <w:sz w:val="28"/>
+          <w:szCs w:val="28"/>
+        </w:rPr>
+        <w:t>_origin</w:t>
+      </w:r>
+      <w:r>
+        <w:rPr>
+          <w:rFonts w:ascii="Times New Roman" w:hAnsi="Times New Roman" w:cs="Times New Roman"/>
+          <w:b/>
+          <w:bCs/>
+          <w:sz w:val="28"/>
+          <w:szCs w:val="28"/>
+        </w:rPr>
+        <w:t>)</w:t>
       </w:r>
       <w:r>
         <w:rPr>
@@ -2438,6 +2484,7 @@
             <w:r>
               <w:rPr>
                 <w:rFonts w:ascii="Times New Roman" w:hAnsi="Times New Roman" w:cs="Times New Roman"/>
+                <w:noProof/>
                 <w:sz w:val="28"/>
                 <w:szCs w:val="28"/>
               </w:rPr>
@@ -2522,6 +2569,7 @@
             <w:r>
               <w:rPr>
                 <w:rFonts w:ascii="Times New Roman" w:hAnsi="Times New Roman" w:cs="Times New Roman"/>
+                <w:noProof/>
                 <w:sz w:val="28"/>
                 <w:szCs w:val="28"/>
               </w:rPr>
@@ -2606,6 +2654,7 @@
             <w:r>
               <w:rPr>
                 <w:rFonts w:ascii="Times New Roman" w:hAnsi="Times New Roman" w:cs="Times New Roman"/>
+                <w:noProof/>
                 <w:sz w:val="28"/>
                 <w:szCs w:val="28"/>
               </w:rPr>
@@ -2884,31 +2933,7 @@
                 <w:sz w:val="28"/>
                 <w:szCs w:val="28"/>
               </w:rPr>
-              <w:t>i</w:t>
-            </w:r>
-            <w:r>
-              <w:rPr>
-                <w:rFonts w:ascii="Times New Roman" w:hAnsi="Times New Roman" w:cs="Times New Roman"/>
-                <w:sz w:val="28"/>
-                <w:szCs w:val="28"/>
-              </w:rPr>
-              <w:t>nput</w:t>
-            </w:r>
-            <w:r>
-              <w:rPr>
-                <w:rFonts w:ascii="Times New Roman" w:hAnsi="Times New Roman" w:cs="Times New Roman"/>
-                <w:sz w:val="28"/>
-                <w:szCs w:val="28"/>
-              </w:rPr>
-              <w:t>8</w:t>
-            </w:r>
-            <w:r>
-              <w:rPr>
-                <w:rFonts w:ascii="Times New Roman" w:hAnsi="Times New Roman" w:cs="Times New Roman"/>
-                <w:sz w:val="28"/>
-                <w:szCs w:val="28"/>
-              </w:rPr>
-              <w:t>.txt</w:t>
+              <w:t>input8.txt</w:t>
             </w:r>
           </w:p>
         </w:tc>
@@ -2929,6 +2954,7 @@
             <w:r>
               <w:rPr>
                 <w:rFonts w:ascii="Times New Roman" w:hAnsi="Times New Roman" w:cs="Times New Roman"/>
+                <w:noProof/>
                 <w:sz w:val="28"/>
                 <w:szCs w:val="28"/>
               </w:rPr>
@@ -3050,31 +3076,7 @@
                 <w:sz w:val="28"/>
                 <w:szCs w:val="28"/>
               </w:rPr>
-              <w:t>o</w:t>
-            </w:r>
-            <w:r>
-              <w:rPr>
-                <w:rFonts w:ascii="Times New Roman" w:hAnsi="Times New Roman" w:cs="Times New Roman"/>
-                <w:sz w:val="28"/>
-                <w:szCs w:val="28"/>
-              </w:rPr>
-              <w:t>utput</w:t>
-            </w:r>
-            <w:r>
-              <w:rPr>
-                <w:rFonts w:ascii="Times New Roman" w:hAnsi="Times New Roman" w:cs="Times New Roman"/>
-                <w:sz w:val="28"/>
-                <w:szCs w:val="28"/>
-              </w:rPr>
-              <w:t>8</w:t>
-            </w:r>
-            <w:r>
-              <w:rPr>
-                <w:rFonts w:ascii="Times New Roman" w:hAnsi="Times New Roman" w:cs="Times New Roman"/>
-                <w:sz w:val="28"/>
-                <w:szCs w:val="28"/>
-              </w:rPr>
-              <w:t>.txt</w:t>
+              <w:t>output8.txt</w:t>
             </w:r>
           </w:p>
         </w:tc>

</xml_diff>